<commit_message>
Re-order and tidy quizzes
</commit_message>
<xml_diff>
--- a/quizzes/Lectures/Lecture_1/CCG Lecture Quizzes 1.docx
+++ b/quizzes/Lectures/Lecture_1/CCG Lecture Quizzes 1.docx
@@ -1,9 +1,10 @@
 
 <file path=word/document.xml><?xml version="1.0" encoding="utf-8"?>
-<w:document xmlns:wpc="http://schemas.microsoft.com/office/word/2010/wordprocessingCanvas" xmlns:cx="http://schemas.microsoft.com/office/drawing/2014/chartex" xmlns:cx1="http://schemas.microsoft.com/office/drawing/2015/9/8/chartex" xmlns:cx2="http://schemas.microsoft.com/office/drawing/2015/10/21/chartex" xmlns:cx3="http://schemas.microsoft.com/office/drawing/2016/5/9/chartex" xmlns:cx4="http://schemas.microsoft.com/office/drawing/2016/5/10/chartex" xmlns:cx5="http://schemas.microsoft.com/office/drawing/2016/5/11/chartex" xmlns:cx6="http://schemas.microsoft.com/office/drawing/2016/5/12/chartex" xmlns:cx7="http://schemas.microsoft.com/office/drawing/2016/5/13/chartex" xmlns:cx8="http://schemas.microsoft.com/office/drawing/2016/5/14/chartex" xmlns:mc="http://schemas.openxmlformats.org/markup-compatibility/2006" xmlns:aink="http://schemas.microsoft.com/office/drawing/2016/ink" xmlns:am3d="http://schemas.microsoft.com/office/drawing/2017/model3d" xmlns:o="urn:schemas-microsoft-com:office:office" xmlns:r="http://schemas.openxmlformats.org/officeDocument/2006/relationships" xmlns:m="http://schemas.openxmlformats.org/officeDocument/2006/math" xmlns:v="urn:schemas-microsoft-com:vml" xmlns:wp14="http://schemas.microsoft.com/office/word/2010/wordprocessingDrawing" xmlns:wp="http://schemas.openxmlformats.org/drawingml/2006/wordprocessingDrawing" xmlns:w10="urn:schemas-microsoft-com:office:word" xmlns:w="http://schemas.openxmlformats.org/wordprocessingml/2006/main" xmlns:w14="http://schemas.microsoft.com/office/word/2010/wordml" xmlns:w15="http://schemas.microsoft.com/office/word/2012/wordml" xmlns:w16cex="http://schemas.microsoft.com/office/word/2018/wordml/cex" xmlns:w16cid="http://schemas.microsoft.com/office/word/2016/wordml/cid" xmlns:w16="http://schemas.microsoft.com/office/word/2018/wordml" xmlns:w16sdtdh="http://schemas.microsoft.com/office/word/2020/wordml/sdtdatahash" xmlns:w16se="http://schemas.microsoft.com/office/word/2015/wordml/symex" xmlns:wpg="http://schemas.microsoft.com/office/word/2010/wordprocessingGroup" xmlns:wpi="http://schemas.microsoft.com/office/word/2010/wordprocessingInk" xmlns:wne="http://schemas.microsoft.com/office/word/2006/wordml" xmlns:wps="http://schemas.microsoft.com/office/word/2010/wordprocessingShape" mc:Ignorable="w14 w15 w16se w16cid w16 w16cex w16sdtdh wp14">
+<w:document xmlns:wpc="http://schemas.microsoft.com/office/word/2010/wordprocessingCanvas" xmlns:cx="http://schemas.microsoft.com/office/drawing/2014/chartex" xmlns:cx1="http://schemas.microsoft.com/office/drawing/2015/9/8/chartex" xmlns:cx2="http://schemas.microsoft.com/office/drawing/2015/10/21/chartex" xmlns:cx3="http://schemas.microsoft.com/office/drawing/2016/5/9/chartex" xmlns:cx4="http://schemas.microsoft.com/office/drawing/2016/5/10/chartex" xmlns:cx5="http://schemas.microsoft.com/office/drawing/2016/5/11/chartex" xmlns:cx6="http://schemas.microsoft.com/office/drawing/2016/5/12/chartex" xmlns:cx7="http://schemas.microsoft.com/office/drawing/2016/5/13/chartex" xmlns:cx8="http://schemas.microsoft.com/office/drawing/2016/5/14/chartex" xmlns:mc="http://schemas.openxmlformats.org/markup-compatibility/2006" xmlns:aink="http://schemas.microsoft.com/office/drawing/2016/ink" xmlns:am3d="http://schemas.microsoft.com/office/drawing/2017/model3d" xmlns:o="urn:schemas-microsoft-com:office:office" xmlns:oel="http://schemas.microsoft.com/office/2019/extlst" xmlns:r="http://schemas.openxmlformats.org/officeDocument/2006/relationships" xmlns:m="http://schemas.openxmlformats.org/officeDocument/2006/math" xmlns:v="urn:schemas-microsoft-com:vml" xmlns:wp14="http://schemas.microsoft.com/office/word/2010/wordprocessingDrawing" xmlns:wp="http://schemas.openxmlformats.org/drawingml/2006/wordprocessingDrawing" xmlns:w10="urn:schemas-microsoft-com:office:word" xmlns:w="http://schemas.openxmlformats.org/wordprocessingml/2006/main" xmlns:w14="http://schemas.microsoft.com/office/word/2010/wordml" xmlns:w15="http://schemas.microsoft.com/office/word/2012/wordml" xmlns:w16cex="http://schemas.microsoft.com/office/word/2018/wordml/cex" xmlns:w16cid="http://schemas.microsoft.com/office/word/2016/wordml/cid" xmlns:w16="http://schemas.microsoft.com/office/word/2018/wordml" xmlns:w16sdtdh="http://schemas.microsoft.com/office/word/2020/wordml/sdtdatahash" xmlns:w16se="http://schemas.microsoft.com/office/word/2015/wordml/symex" xmlns:wpg="http://schemas.microsoft.com/office/word/2010/wordprocessingGroup" xmlns:wpi="http://schemas.microsoft.com/office/word/2010/wordprocessingInk" xmlns:wne="http://schemas.microsoft.com/office/word/2006/wordml" xmlns:wps="http://schemas.microsoft.com/office/word/2010/wordprocessingShape" mc:Ignorable="w14 w15 w16se w16cid w16 w16cex w16sdtdh wp14">
   <w:body>
     <w:p>
       <w:pPr>
+        <w:spacing w:line="240" w:lineRule="auto"/>
         <w:jc w:val="center"/>
         <w:rPr>
           <w:rFonts w:ascii="Open Sans" w:hAnsi="Open Sans" w:cs="Open Sans"/>
@@ -26,6 +27,7 @@
     </w:p>
     <w:p>
       <w:pPr>
+        <w:spacing w:line="240" w:lineRule="auto"/>
         <w:jc w:val="center"/>
         <w:rPr>
           <w:rFonts w:ascii="Open Sans" w:hAnsi="Open Sans" w:cs="Open Sans"/>
@@ -58,6 +60,7 @@
     </w:p>
     <w:p>
       <w:pPr>
+        <w:spacing w:line="240" w:lineRule="auto"/>
         <w:rPr>
           <w:rFonts w:ascii="Open Sans" w:hAnsi="Open Sans" w:cs="Open Sans"/>
           <w:u w:val="single"/>
@@ -82,95 +85,50 @@
     </w:p>
     <w:p>
       <w:pPr>
-        <w:rPr>
-          <w:rFonts w:ascii="Open Sans" w:eastAsia="Open Sans" w:hAnsi="Open Sans" w:cs="Open Sans"/>
-        </w:rPr>
-      </w:pPr>
-      <w:r>
-        <w:rPr>
-          <w:rFonts w:ascii="Open Sans" w:hAnsi="Open Sans" w:cs="Open Sans"/>
-        </w:rPr>
-        <w:t>Should</w:t>
-      </w:r>
-    </w:p>
-    <w:p>
-      <w:pPr>
-        <w:pStyle w:val="ListParagraph"/>
-        <w:numPr>
-          <w:ilvl w:val="1"/>
-          <w:numId w:val="6"/>
-        </w:numPr>
-      </w:pPr>
-      <w:r>
-        <w:rPr>
-          <w:rFonts w:ascii="Open Sans" w:hAnsi="Open Sans" w:cs="Open Sans"/>
-        </w:rPr>
-        <w:t>Answer A</w:t>
-      </w:r>
-    </w:p>
-    <w:p>
-      <w:pPr>
-        <w:pStyle w:val="ListParagraph"/>
-        <w:numPr>
-          <w:ilvl w:val="1"/>
-          <w:numId w:val="6"/>
-        </w:numPr>
-        <w:rPr>
-          <w:b/>
-          <w:bCs/>
-          <w:color w:val="00B050"/>
-        </w:rPr>
-      </w:pPr>
-      <w:r>
-        <w:rPr>
-          <w:rFonts w:ascii="Open Sans" w:hAnsi="Open Sans" w:cs="Open Sans"/>
-          <w:b/>
-          <w:bCs/>
-          <w:color w:val="00B050"/>
-        </w:rPr>
-        <w:t>Answer B</w:t>
-      </w:r>
-    </w:p>
-    <w:p>
-      <w:pPr>
-        <w:pStyle w:val="ListParagraph"/>
-        <w:numPr>
-          <w:ilvl w:val="1"/>
-          <w:numId w:val="6"/>
-        </w:numPr>
-      </w:pPr>
-      <w:r>
-        <w:rPr>
-          <w:rFonts w:ascii="Open Sans" w:hAnsi="Open Sans" w:cs="Open Sans"/>
-        </w:rPr>
-        <w:t>Answer C</w:t>
-      </w:r>
-    </w:p>
-    <w:p>
-      <w:pPr>
-        <w:rPr>
-          <w:rFonts w:ascii="Open Sans" w:hAnsi="Open Sans" w:cs="Open Sans"/>
-        </w:rPr>
-      </w:pPr>
-      <w:r>
-        <w:rPr>
-          <w:rFonts w:ascii="Open Sans" w:hAnsi="Open Sans" w:cs="Open Sans"/>
-          <w:b/>
-          <w:bCs/>
-        </w:rPr>
-        <w:t>Hint</w:t>
-      </w:r>
-      <w:r>
-        <w:rPr>
-          <w:rFonts w:ascii="Open Sans" w:hAnsi="Open Sans" w:cs="Open Sans"/>
-        </w:rPr>
-        <w:t>: add if needed</w:t>
-      </w:r>
-      <w:r>
-        <w:rPr>
-          <w:rFonts w:ascii="Open Sans" w:hAnsi="Open Sans" w:cs="Open Sans"/>
-        </w:rPr>
-        <w:t xml:space="preserve"> /otherwise delete this line</w:t>
+        <w:spacing w:line="240" w:lineRule="auto"/>
+        <w:rPr>
+          <w:rFonts w:ascii="Open Sans" w:hAnsi="Open Sans" w:cs="Open Sans"/>
+          <w:u w:val="single"/>
+        </w:rPr>
+      </w:pPr>
+    </w:p>
+    <w:p>
+      <w:pPr>
+        <w:spacing w:line="240" w:lineRule="auto"/>
+        <w:rPr>
+          <w:rFonts w:ascii="Open Sans" w:hAnsi="Open Sans" w:cs="Open Sans"/>
+          <w:u w:val="single"/>
+          <w:lang w:val="en-GB"/>
+        </w:rPr>
+      </w:pPr>
+      <w:r>
+        <w:rPr>
+          <w:rFonts w:ascii="Open Sans" w:hAnsi="Open Sans" w:cs="Open Sans"/>
+          <w:u w:val="single"/>
+        </w:rPr>
+        <w:t xml:space="preserve">1.2. </w:t>
+      </w:r>
+      <w:r>
+        <w:rPr>
+          <w:rFonts w:ascii="Open Sans" w:hAnsi="Open Sans" w:cs="Open Sans"/>
+          <w:u w:val="single"/>
+          <w:lang w:val="en-GB"/>
+        </w:rPr>
+        <w:t xml:space="preserve">Sustainable development goals and the global climate agenda. </w:t>
+      </w:r>
+    </w:p>
+    <w:p>
+      <w:pPr>
+        <w:spacing w:line="240" w:lineRule="auto"/>
+        <w:rPr>
+          <w:rFonts w:ascii="Open Sans" w:hAnsi="Open Sans" w:cs="Open Sans"/>
+        </w:rPr>
+      </w:pPr>
+      <w:r>
+        <w:rPr>
+          <w:rFonts w:ascii="Open Sans" w:hAnsi="Open Sans" w:cs="Open Sans"/>
+        </w:rPr>
+        <w:t>How should the Sustainable Development Goals be investigated?</w:t>
       </w:r>
     </w:p>
     <w:p>
@@ -180,54 +138,7 @@
           <w:ilvl w:val="0"/>
           <w:numId w:val="6"/>
         </w:numPr>
-        <w:rPr>
-          <w:rFonts w:ascii="Open Sans" w:eastAsia="Open Sans" w:hAnsi="Open Sans" w:cs="Open Sans"/>
-        </w:rPr>
-      </w:pPr>
-      <w:r>
-        <w:rPr>
-          <w:rFonts w:ascii="Open Sans" w:hAnsi="Open Sans" w:cs="Open Sans"/>
-        </w:rPr>
-        <w:t xml:space="preserve">Add Question 2? </w:t>
-      </w:r>
-    </w:p>
-    <w:p>
-      <w:pPr>
-        <w:pStyle w:val="ListParagraph"/>
-        <w:numPr>
-          <w:ilvl w:val="1"/>
-          <w:numId w:val="6"/>
-        </w:numPr>
-      </w:pPr>
-      <w:r>
-        <w:rPr>
-          <w:rFonts w:ascii="Open Sans" w:hAnsi="Open Sans" w:cs="Open Sans"/>
-        </w:rPr>
-        <w:t>Answer A</w:t>
-      </w:r>
-    </w:p>
-    <w:p>
-      <w:pPr>
-        <w:pStyle w:val="ListParagraph"/>
-        <w:numPr>
-          <w:ilvl w:val="1"/>
-          <w:numId w:val="6"/>
-        </w:numPr>
-      </w:pPr>
-      <w:r>
-        <w:rPr>
-          <w:rFonts w:ascii="Open Sans" w:hAnsi="Open Sans" w:cs="Open Sans"/>
-        </w:rPr>
-        <w:t>Answer B</w:t>
-      </w:r>
-    </w:p>
-    <w:p>
-      <w:pPr>
-        <w:pStyle w:val="ListParagraph"/>
-        <w:numPr>
-          <w:ilvl w:val="1"/>
-          <w:numId w:val="6"/>
-        </w:numPr>
+        <w:spacing w:line="240" w:lineRule="auto"/>
         <w:rPr>
           <w:b/>
           <w:bCs/>
@@ -241,135 +152,9 @@
           <w:bCs/>
           <w:color w:val="00B050"/>
         </w:rPr>
-        <w:t>Answer C</w:t>
-      </w:r>
-    </w:p>
-    <w:p>
-      <w:pPr>
-        <w:rPr>
-          <w:rFonts w:ascii="Open Sans" w:hAnsi="Open Sans" w:cs="Open Sans"/>
-        </w:rPr>
-      </w:pPr>
-      <w:r>
-        <w:rPr>
-          <w:rFonts w:ascii="Open Sans" w:hAnsi="Open Sans" w:cs="Open Sans"/>
-          <w:b/>
-          <w:bCs/>
-        </w:rPr>
-        <w:t>Hint</w:t>
-      </w:r>
-      <w:r>
-        <w:rPr>
-          <w:rFonts w:ascii="Open Sans" w:hAnsi="Open Sans" w:cs="Open Sans"/>
-        </w:rPr>
-        <w:t>: add if needed</w:t>
-      </w:r>
-      <w:r>
-        <w:rPr>
-          <w:rFonts w:ascii="Open Sans" w:hAnsi="Open Sans" w:cs="Open Sans"/>
-        </w:rPr>
-        <w:t xml:space="preserve"> /otherwise delete this line</w:t>
-      </w:r>
-    </w:p>
-    <w:p>
-      <w:pPr>
-        <w:rPr>
-          <w:rFonts w:ascii="Open Sans" w:hAnsi="Open Sans" w:cs="Open Sans"/>
-        </w:rPr>
-      </w:pPr>
-    </w:p>
-    <w:p>
-      <w:pPr>
-        <w:rPr>
-          <w:rFonts w:ascii="Open Sans" w:hAnsi="Open Sans" w:cs="Open Sans"/>
-          <w:u w:val="single"/>
-          <w:lang w:val="en-GB"/>
-        </w:rPr>
-      </w:pPr>
-      <w:r>
-        <w:rPr>
-          <w:rFonts w:ascii="Open Sans" w:hAnsi="Open Sans" w:cs="Open Sans"/>
-          <w:u w:val="single"/>
-        </w:rPr>
-        <w:t xml:space="preserve">1.2. </w:t>
-      </w:r>
-      <w:r>
-        <w:rPr>
-          <w:rFonts w:ascii="Open Sans" w:hAnsi="Open Sans" w:cs="Open Sans"/>
-          <w:u w:val="single"/>
-          <w:lang w:val="en-GB"/>
-        </w:rPr>
-        <w:t xml:space="preserve">Sustainable development goals and the global climate agenda. </w:t>
-      </w:r>
-    </w:p>
-    <w:p>
-      <w:pPr>
-        <w:rPr>
-          <w:rFonts w:ascii="Open Sans" w:eastAsia="Open Sans" w:hAnsi="Open Sans" w:cs="Open Sans"/>
-          <w:highlight w:val="yellow"/>
-        </w:rPr>
-      </w:pPr>
-      <w:r>
-        <w:rPr>
-          <w:rFonts w:ascii="Open Sans" w:hAnsi="Open Sans" w:cs="Open Sans"/>
-        </w:rPr>
-        <w:t>How should the Sustainable Development Goals be investigated?</w:t>
-      </w:r>
-    </w:p>
-    <w:p>
-      <w:pPr>
-        <w:pStyle w:val="ListParagraph"/>
-        <w:numPr>
-          <w:ilvl w:val="1"/>
-          <w:numId w:val="6"/>
-        </w:numPr>
-        <w:rPr>
-          <w:b/>
-          <w:bCs/>
-          <w:color w:val="00B050"/>
-        </w:rPr>
-      </w:pPr>
-      <w:r>
-        <w:rPr>
-          <w:rFonts w:ascii="Open Sans" w:hAnsi="Open Sans" w:cs="Open Sans"/>
-          <w:b/>
-          <w:bCs/>
-          <w:color w:val="00B050"/>
-        </w:rPr>
-        <w:t>Interlinked</w:t>
-      </w:r>
-    </w:p>
-    <w:p>
-      <w:pPr>
-        <w:pStyle w:val="ListParagraph"/>
-        <w:numPr>
-          <w:ilvl w:val="1"/>
-          <w:numId w:val="6"/>
-        </w:numPr>
-      </w:pPr>
-      <w:r>
-        <w:rPr>
-          <w:rFonts w:ascii="Open Sans" w:hAnsi="Open Sans" w:cs="Open Sans"/>
-        </w:rPr>
-        <w:t>In isolation</w:t>
-      </w:r>
-    </w:p>
-    <w:p>
-      <w:pPr>
-        <w:pStyle w:val="ListParagraph"/>
-        <w:numPr>
-          <w:ilvl w:val="1"/>
-          <w:numId w:val="6"/>
-        </w:numPr>
-      </w:pPr>
-      <w:r>
-        <w:rPr>
-          <w:rFonts w:ascii="Open Sans" w:hAnsi="Open Sans" w:cs="Open Sans"/>
-        </w:rPr>
-        <w:t>A subset of goals</w:t>
-      </w:r>
-    </w:p>
-    <w:p/>
+        <w:t>In an interlinked manner</w:t>
+      </w:r>
+    </w:p>
     <w:p>
       <w:pPr>
         <w:pStyle w:val="ListParagraph"/>
@@ -377,139 +162,13 @@
           <w:ilvl w:val="0"/>
           <w:numId w:val="6"/>
         </w:numPr>
-        <w:rPr>
-          <w:rFonts w:ascii="Open Sans" w:eastAsia="Open Sans" w:hAnsi="Open Sans" w:cs="Open Sans"/>
-        </w:rPr>
-      </w:pPr>
-      <w:r>
-        <w:rPr>
-          <w:rFonts w:ascii="Open Sans" w:hAnsi="Open Sans" w:cs="Open Sans"/>
-        </w:rPr>
-        <w:t>Should we consider different geographies when monitoring the Sustainable Development Goals?</w:t>
-      </w:r>
-    </w:p>
-    <w:p>
-      <w:pPr>
-        <w:pStyle w:val="ListParagraph"/>
-        <w:numPr>
-          <w:ilvl w:val="1"/>
-          <w:numId w:val="6"/>
-        </w:numPr>
-        <w:rPr>
-          <w:rFonts w:ascii="Open Sans" w:hAnsi="Open Sans" w:cs="Open Sans"/>
-          <w:b/>
-          <w:bCs/>
-          <w:color w:val="00B050"/>
-        </w:rPr>
-      </w:pPr>
-      <w:r>
-        <w:rPr>
-          <w:rFonts w:ascii="Open Sans" w:hAnsi="Open Sans" w:cs="Open Sans"/>
-          <w:b/>
-          <w:bCs/>
-          <w:color w:val="00B050"/>
-        </w:rPr>
-        <w:t>Yes</w:t>
-      </w:r>
-    </w:p>
-    <w:p>
-      <w:pPr>
-        <w:pStyle w:val="ListParagraph"/>
-        <w:numPr>
-          <w:ilvl w:val="1"/>
-          <w:numId w:val="6"/>
-        </w:numPr>
-        <w:rPr>
-          <w:color w:val="000000" w:themeColor="text1"/>
-        </w:rPr>
-      </w:pPr>
-      <w:r>
-        <w:rPr>
-          <w:rFonts w:ascii="Open Sans" w:hAnsi="Open Sans" w:cs="Open Sans"/>
-          <w:color w:val="000000" w:themeColor="text1"/>
-        </w:rPr>
-        <w:t>No</w:t>
-      </w:r>
-    </w:p>
-    <w:p>
-      <w:pPr>
-        <w:pStyle w:val="ListParagraph"/>
-        <w:numPr>
-          <w:ilvl w:val="1"/>
-          <w:numId w:val="6"/>
-        </w:numPr>
-      </w:pPr>
-      <w:r>
-        <w:rPr>
-          <w:rFonts w:ascii="Open Sans" w:hAnsi="Open Sans" w:cs="Open Sans"/>
-        </w:rPr>
-        <w:t>Only a subset of geographies</w:t>
-      </w:r>
-    </w:p>
-    <w:p>
-      <w:pPr>
-        <w:rPr>
-          <w:rFonts w:ascii="Open Sans" w:hAnsi="Open Sans" w:cs="Open Sans"/>
-        </w:rPr>
-      </w:pPr>
-    </w:p>
-    <w:p>
-      <w:pPr>
-        <w:rPr>
-          <w:rFonts w:ascii="Open Sans" w:hAnsi="Open Sans" w:cs="Open Sans"/>
-        </w:rPr>
-      </w:pPr>
-    </w:p>
-    <w:p>
-      <w:pPr>
-        <w:rPr>
-          <w:rFonts w:ascii="Open Sans" w:hAnsi="Open Sans" w:cs="Open Sans"/>
-        </w:rPr>
-      </w:pPr>
-    </w:p>
-    <w:p>
-      <w:pPr>
-        <w:rPr>
-          <w:rFonts w:ascii="Open Sans" w:hAnsi="Open Sans" w:cs="Open Sans"/>
-        </w:rPr>
-      </w:pPr>
-    </w:p>
-    <w:p>
-      <w:pPr>
-        <w:rPr>
-          <w:rFonts w:ascii="Open Sans" w:hAnsi="Open Sans" w:cs="Open Sans"/>
-        </w:rPr>
-      </w:pPr>
-    </w:p>
-    <w:p>
-      <w:pPr>
-        <w:rPr>
-          <w:rFonts w:ascii="Open Sans" w:hAnsi="Open Sans" w:cs="Open Sans"/>
-        </w:rPr>
-      </w:pPr>
-    </w:p>
-    <w:p>
-      <w:pPr>
-        <w:rPr>
-          <w:rFonts w:ascii="Open Sans" w:hAnsi="Open Sans" w:cs="Open Sans"/>
-          <w:u w:val="single"/>
-          <w:lang w:val="en-GB"/>
-        </w:rPr>
-      </w:pPr>
-      <w:r>
-        <w:rPr>
-          <w:rFonts w:ascii="Open Sans" w:hAnsi="Open Sans" w:cs="Open Sans"/>
-          <w:u w:val="single"/>
-        </w:rPr>
-        <w:t xml:space="preserve">1.3. </w:t>
-      </w:r>
-      <w:r>
-        <w:rPr>
-          <w:rFonts w:ascii="Open Sans" w:hAnsi="Open Sans" w:cs="Open Sans"/>
-          <w:u w:val="single"/>
-          <w:lang w:val="en-GB"/>
-        </w:rPr>
-        <w:t>Energy planning</w:t>
+        <w:spacing w:line="240" w:lineRule="auto"/>
+      </w:pPr>
+      <w:r>
+        <w:rPr>
+          <w:rFonts w:ascii="Open Sans" w:hAnsi="Open Sans" w:cs="Open Sans"/>
+        </w:rPr>
+        <w:t>In isolation</w:t>
       </w:r>
     </w:p>
     <w:p>
@@ -519,6 +178,23 @@
           <w:ilvl w:val="0"/>
           <w:numId w:val="6"/>
         </w:numPr>
+        <w:spacing w:line="240" w:lineRule="auto"/>
+      </w:pPr>
+      <w:r>
+        <w:rPr>
+          <w:rFonts w:ascii="Open Sans" w:hAnsi="Open Sans" w:cs="Open Sans"/>
+        </w:rPr>
+        <w:t>Only considering a select number of goals</w:t>
+      </w:r>
+    </w:p>
+    <w:p>
+      <w:pPr>
+        <w:spacing w:line="240" w:lineRule="auto"/>
+      </w:pPr>
+    </w:p>
+    <w:p>
+      <w:pPr>
+        <w:spacing w:line="240" w:lineRule="auto"/>
         <w:rPr>
           <w:rFonts w:ascii="Open Sans" w:eastAsia="Open Sans" w:hAnsi="Open Sans" w:cs="Open Sans"/>
         </w:rPr>
@@ -527,17 +203,19 @@
         <w:rPr>
           <w:rFonts w:ascii="Open Sans" w:hAnsi="Open Sans" w:cs="Open Sans"/>
         </w:rPr>
-        <w:t>What is not one of the reasons that energy planning is important?</w:t>
+        <w:t>Should we consider different geographies when monitoring the Sustainable Development Goals?</w:t>
       </w:r>
     </w:p>
     <w:p>
       <w:pPr>
         <w:pStyle w:val="ListParagraph"/>
         <w:numPr>
-          <w:ilvl w:val="1"/>
-          <w:numId w:val="4"/>
+          <w:ilvl w:val="0"/>
+          <w:numId w:val="15"/>
         </w:numPr>
-        <w:rPr>
+        <w:spacing w:line="240" w:lineRule="auto"/>
+        <w:rPr>
+          <w:rFonts w:ascii="Open Sans" w:hAnsi="Open Sans" w:cs="Open Sans"/>
           <w:b/>
           <w:bCs/>
           <w:color w:val="00B050"/>
@@ -550,71 +228,93 @@
           <w:bCs/>
           <w:color w:val="00B050"/>
         </w:rPr>
-        <w:t xml:space="preserve">We already know how the system may evolve </w:t>
-      </w:r>
-    </w:p>
-    <w:p>
-      <w:pPr>
-        <w:pStyle w:val="ListParagraph"/>
-        <w:numPr>
-          <w:ilvl w:val="1"/>
-          <w:numId w:val="4"/>
-        </w:numPr>
-      </w:pPr>
-      <w:r>
-        <w:rPr>
-          <w:rFonts w:ascii="Open Sans" w:hAnsi="Open Sans" w:cs="Open Sans"/>
-        </w:rPr>
-        <w:t>We do not know the full impact of interventions on energy systems</w:t>
-      </w:r>
-    </w:p>
-    <w:p>
-      <w:pPr>
-        <w:pStyle w:val="ListParagraph"/>
-        <w:numPr>
-          <w:ilvl w:val="1"/>
-          <w:numId w:val="4"/>
-        </w:numPr>
-      </w:pPr>
-      <w:r>
-        <w:rPr>
-          <w:rFonts w:ascii="Open Sans" w:hAnsi="Open Sans" w:cs="Open Sans"/>
-        </w:rPr>
-        <w:t xml:space="preserve">We do not know how the energy system </w:t>
-      </w:r>
-      <w:r>
-        <w:rPr>
-          <w:rFonts w:ascii="Open Sans" w:hAnsi="Open Sans" w:cs="Open Sans"/>
-        </w:rPr>
-        <w:t>may evolve over time</w:t>
-      </w:r>
-    </w:p>
-    <w:p/>
+        <w:t>Yes</w:t>
+      </w:r>
+    </w:p>
     <w:p>
       <w:pPr>
         <w:pStyle w:val="ListParagraph"/>
         <w:numPr>
           <w:ilvl w:val="0"/>
-          <w:numId w:val="6"/>
+          <w:numId w:val="15"/>
         </w:numPr>
-        <w:rPr>
-          <w:rFonts w:ascii="Open Sans" w:eastAsia="Open Sans" w:hAnsi="Open Sans" w:cs="Open Sans"/>
-        </w:rPr>
-      </w:pPr>
-      <w:r>
-        <w:rPr>
-          <w:rFonts w:ascii="Open Sans" w:hAnsi="Open Sans" w:cs="Open Sans"/>
-        </w:rPr>
-        <w:t>Does energy planning only include monitoring?</w:t>
+        <w:spacing w:line="240" w:lineRule="auto"/>
+        <w:rPr>
+          <w:color w:val="000000" w:themeColor="text1"/>
+        </w:rPr>
+      </w:pPr>
+      <w:r>
+        <w:rPr>
+          <w:rFonts w:ascii="Open Sans" w:hAnsi="Open Sans" w:cs="Open Sans"/>
+          <w:color w:val="000000" w:themeColor="text1"/>
+        </w:rPr>
+        <w:t>No</w:t>
       </w:r>
     </w:p>
     <w:p>
       <w:pPr>
         <w:pStyle w:val="ListParagraph"/>
         <w:numPr>
-          <w:ilvl w:val="1"/>
-          <w:numId w:val="2"/>
+          <w:ilvl w:val="0"/>
+          <w:numId w:val="15"/>
         </w:numPr>
+        <w:spacing w:line="240" w:lineRule="auto"/>
+      </w:pPr>
+      <w:r>
+        <w:rPr>
+          <w:rFonts w:ascii="Open Sans" w:hAnsi="Open Sans" w:cs="Open Sans"/>
+        </w:rPr>
+        <w:t xml:space="preserve">Only a </w:t>
+      </w:r>
+      <w:r>
+        <w:rPr>
+          <w:rFonts w:ascii="Open Sans" w:hAnsi="Open Sans" w:cs="Open Sans"/>
+        </w:rPr>
+        <w:t>select number</w:t>
+      </w:r>
+      <w:r>
+        <w:rPr>
+          <w:rFonts w:ascii="Open Sans" w:hAnsi="Open Sans" w:cs="Open Sans"/>
+        </w:rPr>
+        <w:t xml:space="preserve"> of geographies</w:t>
+      </w:r>
+    </w:p>
+    <w:p>
+      <w:pPr>
+        <w:spacing w:line="240" w:lineRule="auto"/>
+        <w:rPr>
+          <w:rFonts w:ascii="Open Sans" w:hAnsi="Open Sans" w:cs="Open Sans"/>
+        </w:rPr>
+      </w:pPr>
+    </w:p>
+    <w:p>
+      <w:pPr>
+        <w:spacing w:line="240" w:lineRule="auto"/>
+        <w:rPr>
+          <w:rFonts w:ascii="Open Sans" w:hAnsi="Open Sans" w:cs="Open Sans"/>
+          <w:u w:val="single"/>
+          <w:lang w:val="en-GB"/>
+        </w:rPr>
+      </w:pPr>
+      <w:r>
+        <w:rPr>
+          <w:rFonts w:ascii="Open Sans" w:hAnsi="Open Sans" w:cs="Open Sans"/>
+          <w:u w:val="single"/>
+        </w:rPr>
+        <w:t xml:space="preserve">1.3. </w:t>
+      </w:r>
+      <w:r>
+        <w:rPr>
+          <w:rFonts w:ascii="Open Sans" w:hAnsi="Open Sans" w:cs="Open Sans"/>
+          <w:u w:val="single"/>
+          <w:lang w:val="en-GB"/>
+        </w:rPr>
+        <w:t>Energy planning</w:t>
+      </w:r>
+    </w:p>
+    <w:p>
+      <w:pPr>
+        <w:spacing w:line="240" w:lineRule="auto"/>
         <w:rPr>
           <w:rFonts w:ascii="Open Sans" w:eastAsia="Open Sans" w:hAnsi="Open Sans" w:cs="Open Sans"/>
         </w:rPr>
@@ -623,18 +323,18 @@
         <w:rPr>
           <w:rFonts w:ascii="Open Sans" w:hAnsi="Open Sans" w:cs="Open Sans"/>
         </w:rPr>
-        <w:t>Yes</w:t>
+        <w:t>Which of these is not a reason that we use energy planning</w:t>
       </w:r>
     </w:p>
     <w:p>
       <w:pPr>
         <w:pStyle w:val="ListParagraph"/>
         <w:numPr>
-          <w:ilvl w:val="1"/>
-          <w:numId w:val="2"/>
+          <w:ilvl w:val="0"/>
+          <w:numId w:val="4"/>
         </w:numPr>
-        <w:rPr>
-          <w:rFonts w:ascii="Open Sans" w:hAnsi="Open Sans" w:cs="Open Sans"/>
+        <w:spacing w:line="240" w:lineRule="auto"/>
+        <w:rPr>
           <w:b/>
           <w:bCs/>
           <w:color w:val="00B050"/>
@@ -647,31 +347,107 @@
           <w:bCs/>
           <w:color w:val="00B050"/>
         </w:rPr>
-        <w:t>No</w:t>
+        <w:t xml:space="preserve">We already know how the system may evolve </w:t>
       </w:r>
     </w:p>
     <w:p>
       <w:pPr>
         <w:pStyle w:val="ListParagraph"/>
         <w:numPr>
-          <w:ilvl w:val="1"/>
+          <w:ilvl w:val="0"/>
+          <w:numId w:val="4"/>
+        </w:numPr>
+        <w:spacing w:line="240" w:lineRule="auto"/>
+      </w:pPr>
+      <w:r>
+        <w:rPr>
+          <w:rFonts w:ascii="Open Sans" w:hAnsi="Open Sans" w:cs="Open Sans"/>
+        </w:rPr>
+        <w:t>We do not know the full impact of interventions on energy systems</w:t>
+      </w:r>
+    </w:p>
+    <w:p>
+      <w:pPr>
+        <w:pStyle w:val="ListParagraph"/>
+        <w:numPr>
+          <w:ilvl w:val="0"/>
+          <w:numId w:val="4"/>
+        </w:numPr>
+        <w:spacing w:line="240" w:lineRule="auto"/>
+      </w:pPr>
+      <w:r>
+        <w:rPr>
+          <w:rFonts w:ascii="Open Sans" w:hAnsi="Open Sans" w:cs="Open Sans"/>
+        </w:rPr>
+        <w:t xml:space="preserve">We do not know how the energy </w:t>
+      </w:r>
+      <w:proofErr w:type="spellStart"/>
+      <w:r>
+        <w:rPr>
+          <w:rFonts w:ascii="Open Sans" w:hAnsi="Open Sans" w:cs="Open Sans"/>
+        </w:rPr>
+        <w:t>system</w:t>
+      </w:r>
+      <w:proofErr w:type="spellEnd"/>
+      <w:r>
+        <w:rPr>
+          <w:rFonts w:ascii="Open Sans" w:hAnsi="Open Sans" w:cs="Open Sans"/>
+        </w:rPr>
+        <w:t xml:space="preserve"> </w:t>
+      </w:r>
+      <w:r>
+        <w:rPr>
+          <w:rFonts w:ascii="Open Sans" w:hAnsi="Open Sans" w:cs="Open Sans"/>
+        </w:rPr>
+        <w:t>may evolve over time</w:t>
+      </w:r>
+    </w:p>
+    <w:p>
+      <w:pPr>
+        <w:spacing w:line="240" w:lineRule="auto"/>
+      </w:pPr>
+    </w:p>
+    <w:p>
+      <w:pPr>
+        <w:spacing w:line="240" w:lineRule="auto"/>
+        <w:rPr>
+          <w:rFonts w:ascii="Open Sans" w:eastAsia="Open Sans" w:hAnsi="Open Sans" w:cs="Open Sans"/>
+        </w:rPr>
+      </w:pPr>
+      <w:r>
+        <w:rPr>
+          <w:rFonts w:ascii="Open Sans" w:hAnsi="Open Sans" w:cs="Open Sans"/>
+        </w:rPr>
+        <w:t>Does energy planning include monitoring?</w:t>
+      </w:r>
+    </w:p>
+    <w:p>
+      <w:pPr>
+        <w:pStyle w:val="ListParagraph"/>
+        <w:numPr>
+          <w:ilvl w:val="0"/>
           <w:numId w:val="2"/>
         </w:numPr>
+        <w:spacing w:line="240" w:lineRule="auto"/>
         <w:rPr>
           <w:rFonts w:ascii="Open Sans" w:eastAsia="Open Sans" w:hAnsi="Open Sans" w:cs="Open Sans"/>
-          <w:color w:val="000000" w:themeColor="text1"/>
-        </w:rPr>
-      </w:pPr>
-      <w:r>
-        <w:rPr>
-          <w:rFonts w:ascii="Open Sans" w:hAnsi="Open Sans" w:cs="Open Sans"/>
-          <w:color w:val="000000" w:themeColor="text1"/>
-        </w:rPr>
-        <w:t>In some cases</w:t>
-      </w:r>
-    </w:p>
-    <w:p>
-      <w:pPr>
+        </w:rPr>
+      </w:pPr>
+      <w:r>
+        <w:rPr>
+          <w:rFonts w:ascii="Open Sans" w:hAnsi="Open Sans" w:cs="Open Sans"/>
+        </w:rPr>
+        <w:t>Yes</w:t>
+      </w:r>
+    </w:p>
+    <w:p>
+      <w:pPr>
+        <w:pStyle w:val="ListParagraph"/>
+        <w:numPr>
+          <w:ilvl w:val="0"/>
+          <w:numId w:val="2"/>
+        </w:numPr>
+        <w:spacing w:line="240" w:lineRule="auto"/>
         <w:rPr>
           <w:rFonts w:ascii="Open Sans" w:hAnsi="Open Sans" w:cs="Open Sans"/>
           <w:b/>
@@ -679,29 +455,14 @@
           <w:color w:val="00B050"/>
         </w:rPr>
       </w:pPr>
-    </w:p>
-    <w:p>
-      <w:pPr>
-        <w:rPr>
-          <w:rFonts w:ascii="Open Sans" w:hAnsi="Open Sans" w:cs="Open Sans"/>
-          <w:u w:val="single"/>
-          <w:lang w:val="en-GB"/>
-        </w:rPr>
-      </w:pPr>
-      <w:r>
-        <w:rPr>
-          <w:rFonts w:ascii="Open Sans" w:hAnsi="Open Sans" w:cs="Open Sans"/>
-          <w:u w:val="single"/>
-        </w:rPr>
-        <w:t xml:space="preserve">1.4. </w:t>
-      </w:r>
-      <w:r>
-        <w:rPr>
-          <w:rFonts w:ascii="Open Sans" w:hAnsi="Open Sans" w:cs="Open Sans"/>
-          <w:u w:val="single"/>
-          <w:lang w:val="en-GB"/>
-        </w:rPr>
-        <w:t>Energy systems models classifications</w:t>
+      <w:r>
+        <w:rPr>
+          <w:rFonts w:ascii="Open Sans" w:hAnsi="Open Sans" w:cs="Open Sans"/>
+          <w:b/>
+          <w:bCs/>
+          <w:color w:val="00B050"/>
+        </w:rPr>
+        <w:t>No</w:t>
       </w:r>
     </w:p>
     <w:p>
@@ -709,27 +470,11 @@
         <w:pStyle w:val="ListParagraph"/>
         <w:numPr>
           <w:ilvl w:val="0"/>
-          <w:numId w:val="6"/>
+          <w:numId w:val="2"/>
         </w:numPr>
+        <w:spacing w:line="240" w:lineRule="auto"/>
         <w:rPr>
           <w:rFonts w:ascii="Open Sans" w:eastAsia="Open Sans" w:hAnsi="Open Sans" w:cs="Open Sans"/>
-        </w:rPr>
-      </w:pPr>
-      <w:r>
-        <w:rPr>
-          <w:rFonts w:ascii="Open Sans" w:hAnsi="Open Sans" w:cs="Open Sans"/>
-        </w:rPr>
-        <w:t>What is not an analytical approach for energy systems modelling?</w:t>
-      </w:r>
-    </w:p>
-    <w:p>
-      <w:pPr>
-        <w:pStyle w:val="ListParagraph"/>
-        <w:numPr>
-          <w:ilvl w:val="1"/>
-          <w:numId w:val="3"/>
-        </w:numPr>
-        <w:rPr>
           <w:color w:val="000000" w:themeColor="text1"/>
         </w:rPr>
       </w:pPr>
@@ -738,31 +483,12 @@
           <w:rFonts w:ascii="Open Sans" w:hAnsi="Open Sans" w:cs="Open Sans"/>
           <w:color w:val="000000" w:themeColor="text1"/>
         </w:rPr>
-        <w:t>Top-down</w:t>
-      </w:r>
-    </w:p>
-    <w:p>
-      <w:pPr>
-        <w:pStyle w:val="ListParagraph"/>
-        <w:numPr>
-          <w:ilvl w:val="1"/>
-          <w:numId w:val="3"/>
-        </w:numPr>
-      </w:pPr>
-      <w:r>
-        <w:rPr>
-          <w:rFonts w:ascii="Open Sans" w:hAnsi="Open Sans" w:cs="Open Sans"/>
-        </w:rPr>
-        <w:t>Bottom-up</w:t>
-      </w:r>
-    </w:p>
-    <w:p>
-      <w:pPr>
-        <w:pStyle w:val="ListParagraph"/>
-        <w:numPr>
-          <w:ilvl w:val="1"/>
-          <w:numId w:val="3"/>
-        </w:numPr>
+        <w:t>In some cases</w:t>
+      </w:r>
+    </w:p>
+    <w:p>
+      <w:pPr>
+        <w:spacing w:line="240" w:lineRule="auto"/>
         <w:rPr>
           <w:rFonts w:ascii="Open Sans" w:hAnsi="Open Sans" w:cs="Open Sans"/>
           <w:b/>
@@ -770,33 +496,141 @@
           <w:color w:val="00B050"/>
         </w:rPr>
       </w:pPr>
-      <w:r>
+    </w:p>
+    <w:p>
+      <w:pPr>
+        <w:spacing w:line="240" w:lineRule="auto"/>
+        <w:rPr>
+          <w:rFonts w:ascii="Open Sans" w:hAnsi="Open Sans" w:cs="Open Sans"/>
+          <w:u w:val="single"/>
+          <w:lang w:val="en-GB"/>
+        </w:rPr>
+      </w:pPr>
+      <w:r>
+        <w:rPr>
+          <w:rFonts w:ascii="Open Sans" w:hAnsi="Open Sans" w:cs="Open Sans"/>
+          <w:u w:val="single"/>
+        </w:rPr>
+        <w:t xml:space="preserve">1.4. </w:t>
+      </w:r>
+      <w:r>
+        <w:rPr>
+          <w:rFonts w:ascii="Open Sans" w:hAnsi="Open Sans" w:cs="Open Sans"/>
+          <w:u w:val="single"/>
+          <w:lang w:val="en-GB"/>
+        </w:rPr>
+        <w:t>Energy systems models classifications</w:t>
+      </w:r>
+    </w:p>
+    <w:p>
+      <w:pPr>
+        <w:spacing w:line="240" w:lineRule="auto"/>
+        <w:rPr>
+          <w:rFonts w:ascii="Open Sans" w:eastAsia="Open Sans" w:hAnsi="Open Sans" w:cs="Open Sans"/>
+        </w:rPr>
+      </w:pPr>
+      <w:r>
+        <w:rPr>
+          <w:rFonts w:ascii="Open Sans" w:hAnsi="Open Sans" w:cs="Open Sans"/>
+        </w:rPr>
+        <w:t>What is not an analytical approach for energy systems modelling?</w:t>
+      </w:r>
+    </w:p>
+    <w:p>
+      <w:pPr>
+        <w:pStyle w:val="ListParagraph"/>
+        <w:numPr>
+          <w:ilvl w:val="0"/>
+          <w:numId w:val="3"/>
+        </w:numPr>
+        <w:spacing w:line="240" w:lineRule="auto"/>
+        <w:rPr>
+          <w:color w:val="000000" w:themeColor="text1"/>
+        </w:rPr>
+      </w:pPr>
+      <w:r>
+        <w:rPr>
+          <w:rFonts w:ascii="Open Sans" w:hAnsi="Open Sans" w:cs="Open Sans"/>
+          <w:color w:val="000000" w:themeColor="text1"/>
+        </w:rPr>
+        <w:t>Top-down</w:t>
+      </w:r>
+    </w:p>
+    <w:p>
+      <w:pPr>
+        <w:pStyle w:val="ListParagraph"/>
+        <w:numPr>
+          <w:ilvl w:val="0"/>
+          <w:numId w:val="3"/>
+        </w:numPr>
+        <w:spacing w:line="240" w:lineRule="auto"/>
+      </w:pPr>
+      <w:r>
+        <w:rPr>
+          <w:rFonts w:ascii="Open Sans" w:hAnsi="Open Sans" w:cs="Open Sans"/>
+        </w:rPr>
+        <w:lastRenderedPageBreak/>
+        <w:t>Bottom-up</w:t>
+      </w:r>
+    </w:p>
+    <w:p>
+      <w:pPr>
+        <w:pStyle w:val="ListParagraph"/>
+        <w:numPr>
+          <w:ilvl w:val="0"/>
+          <w:numId w:val="3"/>
+        </w:numPr>
+        <w:spacing w:line="240" w:lineRule="auto"/>
         <w:rPr>
           <w:rFonts w:ascii="Open Sans" w:hAnsi="Open Sans" w:cs="Open Sans"/>
           <w:b/>
           <w:bCs/>
           <w:color w:val="00B050"/>
         </w:rPr>
-        <w:t>Sideways</w:t>
-      </w:r>
-    </w:p>
-    <w:p>
-      <w:pPr>
+      </w:pPr>
+      <w:r>
         <w:rPr>
           <w:rFonts w:ascii="Open Sans" w:hAnsi="Open Sans" w:cs="Open Sans"/>
           <w:b/>
           <w:bCs/>
           <w:color w:val="00B050"/>
         </w:rPr>
-      </w:pPr>
+        <w:t>Inverted</w:t>
+      </w:r>
+    </w:p>
+    <w:p>
+      <w:pPr>
+        <w:spacing w:line="240" w:lineRule="auto"/>
+        <w:rPr>
+          <w:rFonts w:ascii="Open Sans" w:hAnsi="Open Sans" w:cs="Open Sans"/>
+          <w:b/>
+          <w:bCs/>
+          <w:color w:val="00B050"/>
+        </w:rPr>
+      </w:pPr>
+    </w:p>
+    <w:p>
+      <w:pPr>
+        <w:spacing w:line="240" w:lineRule="auto"/>
+        <w:rPr>
+          <w:rFonts w:ascii="Open Sans" w:eastAsia="Open Sans" w:hAnsi="Open Sans" w:cs="Open Sans"/>
+        </w:rPr>
+      </w:pPr>
+      <w:r>
+        <w:rPr>
+          <w:rFonts w:ascii="Open Sans" w:hAnsi="Open Sans" w:cs="Open Sans"/>
+        </w:rPr>
+        <w:t>Does simulation require minimization or maximization of a single objective?</w:t>
+      </w:r>
     </w:p>
     <w:p>
       <w:pPr>
         <w:pStyle w:val="ListParagraph"/>
         <w:numPr>
           <w:ilvl w:val="0"/>
-          <w:numId w:val="6"/>
+          <w:numId w:val="1"/>
         </w:numPr>
+        <w:spacing w:line="240" w:lineRule="auto"/>
         <w:rPr>
           <w:rFonts w:ascii="Open Sans" w:eastAsia="Open Sans" w:hAnsi="Open Sans" w:cs="Open Sans"/>
         </w:rPr>
@@ -805,34 +639,17 @@
         <w:rPr>
           <w:rFonts w:ascii="Open Sans" w:hAnsi="Open Sans" w:cs="Open Sans"/>
         </w:rPr>
-        <w:t>Does simulation require minimization or maximization of a single objective?</w:t>
+        <w:t>Yes</w:t>
       </w:r>
     </w:p>
     <w:p>
       <w:pPr>
         <w:pStyle w:val="ListParagraph"/>
         <w:numPr>
-          <w:ilvl w:val="1"/>
+          <w:ilvl w:val="0"/>
           <w:numId w:val="1"/>
         </w:numPr>
-        <w:rPr>
-          <w:rFonts w:ascii="Open Sans" w:eastAsia="Open Sans" w:hAnsi="Open Sans" w:cs="Open Sans"/>
-        </w:rPr>
-      </w:pPr>
-      <w:r>
-        <w:rPr>
-          <w:rFonts w:ascii="Open Sans" w:hAnsi="Open Sans" w:cs="Open Sans"/>
-        </w:rPr>
-        <w:t>Yes</w:t>
-      </w:r>
-    </w:p>
-    <w:p>
-      <w:pPr>
-        <w:pStyle w:val="ListParagraph"/>
-        <w:numPr>
-          <w:ilvl w:val="1"/>
-          <w:numId w:val="1"/>
-        </w:numPr>
+        <w:spacing w:line="240" w:lineRule="auto"/>
         <w:rPr>
           <w:rFonts w:ascii="Open Sans" w:eastAsia="Open Sans" w:hAnsi="Open Sans" w:cs="Open Sans"/>
           <w:b/>
@@ -854,9 +671,10 @@
       <w:pPr>
         <w:pStyle w:val="ListParagraph"/>
         <w:numPr>
-          <w:ilvl w:val="1"/>
+          <w:ilvl w:val="0"/>
           <w:numId w:val="1"/>
         </w:numPr>
+        <w:spacing w:line="240" w:lineRule="auto"/>
         <w:rPr>
           <w:rFonts w:ascii="Open Sans" w:eastAsia="Open Sans" w:hAnsi="Open Sans" w:cs="Open Sans"/>
         </w:rPr>
@@ -870,6 +688,7 @@
     </w:p>
     <w:p>
       <w:pPr>
+        <w:spacing w:line="240" w:lineRule="auto"/>
         <w:rPr>
           <w:rFonts w:ascii="Open Sans" w:hAnsi="Open Sans" w:cs="Open Sans"/>
         </w:rPr>
@@ -893,7 +712,7 @@
 </file>
 
 <file path=word/endnotes.xml><?xml version="1.0" encoding="utf-8"?>
-<w:endnotes xmlns:wpc="http://schemas.microsoft.com/office/word/2010/wordprocessingCanvas" xmlns:cx="http://schemas.microsoft.com/office/drawing/2014/chartex" xmlns:cx1="http://schemas.microsoft.com/office/drawing/2015/9/8/chartex" xmlns:cx2="http://schemas.microsoft.com/office/drawing/2015/10/21/chartex" xmlns:cx3="http://schemas.microsoft.com/office/drawing/2016/5/9/chartex" xmlns:cx4="http://schemas.microsoft.com/office/drawing/2016/5/10/chartex" xmlns:cx5="http://schemas.microsoft.com/office/drawing/2016/5/11/chartex" xmlns:cx6="http://schemas.microsoft.com/office/drawing/2016/5/12/chartex" xmlns:cx7="http://schemas.microsoft.com/office/drawing/2016/5/13/chartex" xmlns:cx8="http://schemas.microsoft.com/office/drawing/2016/5/14/chartex" xmlns:mc="http://schemas.openxmlformats.org/markup-compatibility/2006" xmlns:aink="http://schemas.microsoft.com/office/drawing/2016/ink" xmlns:am3d="http://schemas.microsoft.com/office/drawing/2017/model3d" xmlns:o="urn:schemas-microsoft-com:office:office" xmlns:r="http://schemas.openxmlformats.org/officeDocument/2006/relationships" xmlns:m="http://schemas.openxmlformats.org/officeDocument/2006/math" xmlns:v="urn:schemas-microsoft-com:vml" xmlns:wp14="http://schemas.microsoft.com/office/word/2010/wordprocessingDrawing" xmlns:wp="http://schemas.openxmlformats.org/drawingml/2006/wordprocessingDrawing" xmlns:w10="urn:schemas-microsoft-com:office:word" xmlns:w="http://schemas.openxmlformats.org/wordprocessingml/2006/main" xmlns:w14="http://schemas.microsoft.com/office/word/2010/wordml" xmlns:w15="http://schemas.microsoft.com/office/word/2012/wordml" xmlns:w16cex="http://schemas.microsoft.com/office/word/2018/wordml/cex" xmlns:w16cid="http://schemas.microsoft.com/office/word/2016/wordml/cid" xmlns:w16="http://schemas.microsoft.com/office/word/2018/wordml" xmlns:w16sdtdh="http://schemas.microsoft.com/office/word/2020/wordml/sdtdatahash" xmlns:w16se="http://schemas.microsoft.com/office/word/2015/wordml/symex" xmlns:wpg="http://schemas.microsoft.com/office/word/2010/wordprocessingGroup" xmlns:wpi="http://schemas.microsoft.com/office/word/2010/wordprocessingInk" xmlns:wne="http://schemas.microsoft.com/office/word/2006/wordml" xmlns:wps="http://schemas.microsoft.com/office/word/2010/wordprocessingShape" mc:Ignorable="w14 w15 w16se w16cid w16 w16cex w16sdtdh wp14">
+<w:endnotes xmlns:wpc="http://schemas.microsoft.com/office/word/2010/wordprocessingCanvas" xmlns:cx="http://schemas.microsoft.com/office/drawing/2014/chartex" xmlns:cx1="http://schemas.microsoft.com/office/drawing/2015/9/8/chartex" xmlns:cx2="http://schemas.microsoft.com/office/drawing/2015/10/21/chartex" xmlns:cx3="http://schemas.microsoft.com/office/drawing/2016/5/9/chartex" xmlns:cx4="http://schemas.microsoft.com/office/drawing/2016/5/10/chartex" xmlns:cx5="http://schemas.microsoft.com/office/drawing/2016/5/11/chartex" xmlns:cx6="http://schemas.microsoft.com/office/drawing/2016/5/12/chartex" xmlns:cx7="http://schemas.microsoft.com/office/drawing/2016/5/13/chartex" xmlns:cx8="http://schemas.microsoft.com/office/drawing/2016/5/14/chartex" xmlns:mc="http://schemas.openxmlformats.org/markup-compatibility/2006" xmlns:aink="http://schemas.microsoft.com/office/drawing/2016/ink" xmlns:am3d="http://schemas.microsoft.com/office/drawing/2017/model3d" xmlns:o="urn:schemas-microsoft-com:office:office" xmlns:oel="http://schemas.microsoft.com/office/2019/extlst" xmlns:r="http://schemas.openxmlformats.org/officeDocument/2006/relationships" xmlns:m="http://schemas.openxmlformats.org/officeDocument/2006/math" xmlns:v="urn:schemas-microsoft-com:vml" xmlns:wp14="http://schemas.microsoft.com/office/word/2010/wordprocessingDrawing" xmlns:wp="http://schemas.openxmlformats.org/drawingml/2006/wordprocessingDrawing" xmlns:w10="urn:schemas-microsoft-com:office:word" xmlns:w="http://schemas.openxmlformats.org/wordprocessingml/2006/main" xmlns:w14="http://schemas.microsoft.com/office/word/2010/wordml" xmlns:w15="http://schemas.microsoft.com/office/word/2012/wordml" xmlns:w16cex="http://schemas.microsoft.com/office/word/2018/wordml/cex" xmlns:w16cid="http://schemas.microsoft.com/office/word/2016/wordml/cid" xmlns:w16="http://schemas.microsoft.com/office/word/2018/wordml" xmlns:w16sdtdh="http://schemas.microsoft.com/office/word/2020/wordml/sdtdatahash" xmlns:w16se="http://schemas.microsoft.com/office/word/2015/wordml/symex" xmlns:wpg="http://schemas.microsoft.com/office/word/2010/wordprocessingGroup" xmlns:wpi="http://schemas.microsoft.com/office/word/2010/wordprocessingInk" xmlns:wne="http://schemas.microsoft.com/office/word/2006/wordml" xmlns:wps="http://schemas.microsoft.com/office/word/2010/wordprocessingShape" mc:Ignorable="w14 w15 w16se w16cid w16 w16cex w16sdtdh wp14">
   <w:endnote w:type="separator" w:id="-1">
     <w:p>
       <w:pPr>
@@ -918,7 +737,7 @@
 </file>
 
 <file path=word/footer1.xml><?xml version="1.0" encoding="utf-8"?>
-<w:ftr xmlns:wpc="http://schemas.microsoft.com/office/word/2010/wordprocessingCanvas" xmlns:cx="http://schemas.microsoft.com/office/drawing/2014/chartex" xmlns:cx1="http://schemas.microsoft.com/office/drawing/2015/9/8/chartex" xmlns:cx2="http://schemas.microsoft.com/office/drawing/2015/10/21/chartex" xmlns:cx3="http://schemas.microsoft.com/office/drawing/2016/5/9/chartex" xmlns:cx4="http://schemas.microsoft.com/office/drawing/2016/5/10/chartex" xmlns:cx5="http://schemas.microsoft.com/office/drawing/2016/5/11/chartex" xmlns:cx6="http://schemas.microsoft.com/office/drawing/2016/5/12/chartex" xmlns:cx7="http://schemas.microsoft.com/office/drawing/2016/5/13/chartex" xmlns:cx8="http://schemas.microsoft.com/office/drawing/2016/5/14/chartex" xmlns:mc="http://schemas.openxmlformats.org/markup-compatibility/2006" xmlns:aink="http://schemas.microsoft.com/office/drawing/2016/ink" xmlns:am3d="http://schemas.microsoft.com/office/drawing/2017/model3d" xmlns:o="urn:schemas-microsoft-com:office:office" xmlns:r="http://schemas.openxmlformats.org/officeDocument/2006/relationships" xmlns:m="http://schemas.openxmlformats.org/officeDocument/2006/math" xmlns:v="urn:schemas-microsoft-com:vml" xmlns:wp14="http://schemas.microsoft.com/office/word/2010/wordprocessingDrawing" xmlns:wp="http://schemas.openxmlformats.org/drawingml/2006/wordprocessingDrawing" xmlns:w10="urn:schemas-microsoft-com:office:word" xmlns:w="http://schemas.openxmlformats.org/wordprocessingml/2006/main" xmlns:w14="http://schemas.microsoft.com/office/word/2010/wordml" xmlns:w15="http://schemas.microsoft.com/office/word/2012/wordml" xmlns:w16cex="http://schemas.microsoft.com/office/word/2018/wordml/cex" xmlns:w16cid="http://schemas.microsoft.com/office/word/2016/wordml/cid" xmlns:w16="http://schemas.microsoft.com/office/word/2018/wordml" xmlns:w16sdtdh="http://schemas.microsoft.com/office/word/2020/wordml/sdtdatahash" xmlns:w16se="http://schemas.microsoft.com/office/word/2015/wordml/symex" xmlns:wpg="http://schemas.microsoft.com/office/word/2010/wordprocessingGroup" xmlns:wpi="http://schemas.microsoft.com/office/word/2010/wordprocessingInk" xmlns:wne="http://schemas.microsoft.com/office/word/2006/wordml" xmlns:wps="http://schemas.microsoft.com/office/word/2010/wordprocessingShape" mc:Ignorable="w14 w15 w16se w16cid w16 w16cex w16sdtdh wp14">
+<w:ftr xmlns:wpc="http://schemas.microsoft.com/office/word/2010/wordprocessingCanvas" xmlns:cx="http://schemas.microsoft.com/office/drawing/2014/chartex" xmlns:cx1="http://schemas.microsoft.com/office/drawing/2015/9/8/chartex" xmlns:cx2="http://schemas.microsoft.com/office/drawing/2015/10/21/chartex" xmlns:cx3="http://schemas.microsoft.com/office/drawing/2016/5/9/chartex" xmlns:cx4="http://schemas.microsoft.com/office/drawing/2016/5/10/chartex" xmlns:cx5="http://schemas.microsoft.com/office/drawing/2016/5/11/chartex" xmlns:cx6="http://schemas.microsoft.com/office/drawing/2016/5/12/chartex" xmlns:cx7="http://schemas.microsoft.com/office/drawing/2016/5/13/chartex" xmlns:cx8="http://schemas.microsoft.com/office/drawing/2016/5/14/chartex" xmlns:mc="http://schemas.openxmlformats.org/markup-compatibility/2006" xmlns:aink="http://schemas.microsoft.com/office/drawing/2016/ink" xmlns:am3d="http://schemas.microsoft.com/office/drawing/2017/model3d" xmlns:o="urn:schemas-microsoft-com:office:office" xmlns:oel="http://schemas.microsoft.com/office/2019/extlst" xmlns:r="http://schemas.openxmlformats.org/officeDocument/2006/relationships" xmlns:m="http://schemas.openxmlformats.org/officeDocument/2006/math" xmlns:v="urn:schemas-microsoft-com:vml" xmlns:wp14="http://schemas.microsoft.com/office/word/2010/wordprocessingDrawing" xmlns:wp="http://schemas.openxmlformats.org/drawingml/2006/wordprocessingDrawing" xmlns:w10="urn:schemas-microsoft-com:office:word" xmlns:w="http://schemas.openxmlformats.org/wordprocessingml/2006/main" xmlns:w14="http://schemas.microsoft.com/office/word/2010/wordml" xmlns:w15="http://schemas.microsoft.com/office/word/2012/wordml" xmlns:w16cex="http://schemas.microsoft.com/office/word/2018/wordml/cex" xmlns:w16cid="http://schemas.microsoft.com/office/word/2016/wordml/cid" xmlns:w16="http://schemas.microsoft.com/office/word/2018/wordml" xmlns:w16sdtdh="http://schemas.microsoft.com/office/word/2020/wordml/sdtdatahash" xmlns:w16se="http://schemas.microsoft.com/office/word/2015/wordml/symex" xmlns:wpg="http://schemas.microsoft.com/office/word/2010/wordprocessingGroup" xmlns:wpi="http://schemas.microsoft.com/office/word/2010/wordprocessingInk" xmlns:wne="http://schemas.microsoft.com/office/word/2006/wordml" xmlns:wps="http://schemas.microsoft.com/office/word/2010/wordprocessingShape" mc:Ignorable="w14 w15 w16se w16cid w16 w16cex w16sdtdh wp14">
   <w:p>
     <w:pPr>
       <w:pBdr>
@@ -938,7 +757,7 @@
 </file>
 
 <file path=word/footer2.xml><?xml version="1.0" encoding="utf-8"?>
-<w:ftr xmlns:wpc="http://schemas.microsoft.com/office/word/2010/wordprocessingCanvas" xmlns:cx="http://schemas.microsoft.com/office/drawing/2014/chartex" xmlns:cx1="http://schemas.microsoft.com/office/drawing/2015/9/8/chartex" xmlns:cx2="http://schemas.microsoft.com/office/drawing/2015/10/21/chartex" xmlns:cx3="http://schemas.microsoft.com/office/drawing/2016/5/9/chartex" xmlns:cx4="http://schemas.microsoft.com/office/drawing/2016/5/10/chartex" xmlns:cx5="http://schemas.microsoft.com/office/drawing/2016/5/11/chartex" xmlns:cx6="http://schemas.microsoft.com/office/drawing/2016/5/12/chartex" xmlns:cx7="http://schemas.microsoft.com/office/drawing/2016/5/13/chartex" xmlns:cx8="http://schemas.microsoft.com/office/drawing/2016/5/14/chartex" xmlns:mc="http://schemas.openxmlformats.org/markup-compatibility/2006" xmlns:aink="http://schemas.microsoft.com/office/drawing/2016/ink" xmlns:am3d="http://schemas.microsoft.com/office/drawing/2017/model3d" xmlns:o="urn:schemas-microsoft-com:office:office" xmlns:r="http://schemas.openxmlformats.org/officeDocument/2006/relationships" xmlns:m="http://schemas.openxmlformats.org/officeDocument/2006/math" xmlns:v="urn:schemas-microsoft-com:vml" xmlns:wp14="http://schemas.microsoft.com/office/word/2010/wordprocessingDrawing" xmlns:wp="http://schemas.openxmlformats.org/drawingml/2006/wordprocessingDrawing" xmlns:w10="urn:schemas-microsoft-com:office:word" xmlns:w="http://schemas.openxmlformats.org/wordprocessingml/2006/main" xmlns:w14="http://schemas.microsoft.com/office/word/2010/wordml" xmlns:w15="http://schemas.microsoft.com/office/word/2012/wordml" xmlns:w16cex="http://schemas.microsoft.com/office/word/2018/wordml/cex" xmlns:w16cid="http://schemas.microsoft.com/office/word/2016/wordml/cid" xmlns:w16="http://schemas.microsoft.com/office/word/2018/wordml" xmlns:w16sdtdh="http://schemas.microsoft.com/office/word/2020/wordml/sdtdatahash" xmlns:w16se="http://schemas.microsoft.com/office/word/2015/wordml/symex" xmlns:wpg="http://schemas.microsoft.com/office/word/2010/wordprocessingGroup" xmlns:wpi="http://schemas.microsoft.com/office/word/2010/wordprocessingInk" xmlns:wne="http://schemas.microsoft.com/office/word/2006/wordml" xmlns:wps="http://schemas.microsoft.com/office/word/2010/wordprocessingShape" mc:Ignorable="w14 w15 w16se w16cid w16 w16cex w16sdtdh wp14">
+<w:ftr xmlns:wpc="http://schemas.microsoft.com/office/word/2010/wordprocessingCanvas" xmlns:cx="http://schemas.microsoft.com/office/drawing/2014/chartex" xmlns:cx1="http://schemas.microsoft.com/office/drawing/2015/9/8/chartex" xmlns:cx2="http://schemas.microsoft.com/office/drawing/2015/10/21/chartex" xmlns:cx3="http://schemas.microsoft.com/office/drawing/2016/5/9/chartex" xmlns:cx4="http://schemas.microsoft.com/office/drawing/2016/5/10/chartex" xmlns:cx5="http://schemas.microsoft.com/office/drawing/2016/5/11/chartex" xmlns:cx6="http://schemas.microsoft.com/office/drawing/2016/5/12/chartex" xmlns:cx7="http://schemas.microsoft.com/office/drawing/2016/5/13/chartex" xmlns:cx8="http://schemas.microsoft.com/office/drawing/2016/5/14/chartex" xmlns:mc="http://schemas.openxmlformats.org/markup-compatibility/2006" xmlns:aink="http://schemas.microsoft.com/office/drawing/2016/ink" xmlns:am3d="http://schemas.microsoft.com/office/drawing/2017/model3d" xmlns:o="urn:schemas-microsoft-com:office:office" xmlns:oel="http://schemas.microsoft.com/office/2019/extlst" xmlns:r="http://schemas.openxmlformats.org/officeDocument/2006/relationships" xmlns:m="http://schemas.openxmlformats.org/officeDocument/2006/math" xmlns:v="urn:schemas-microsoft-com:vml" xmlns:wp14="http://schemas.microsoft.com/office/word/2010/wordprocessingDrawing" xmlns:wp="http://schemas.openxmlformats.org/drawingml/2006/wordprocessingDrawing" xmlns:w10="urn:schemas-microsoft-com:office:word" xmlns:w="http://schemas.openxmlformats.org/wordprocessingml/2006/main" xmlns:w14="http://schemas.microsoft.com/office/word/2010/wordml" xmlns:w15="http://schemas.microsoft.com/office/word/2012/wordml" xmlns:w16cex="http://schemas.microsoft.com/office/word/2018/wordml/cex" xmlns:w16cid="http://schemas.microsoft.com/office/word/2016/wordml/cid" xmlns:w16="http://schemas.microsoft.com/office/word/2018/wordml" xmlns:w16sdtdh="http://schemas.microsoft.com/office/word/2020/wordml/sdtdatahash" xmlns:w16se="http://schemas.microsoft.com/office/word/2015/wordml/symex" xmlns:wpg="http://schemas.microsoft.com/office/word/2010/wordprocessingGroup" xmlns:wpi="http://schemas.microsoft.com/office/word/2010/wordprocessingInk" xmlns:wne="http://schemas.microsoft.com/office/word/2006/wordml" xmlns:wps="http://schemas.microsoft.com/office/word/2010/wordprocessingShape" mc:Ignorable="w14 w15 w16se w16cid w16 w16cex w16sdtdh wp14">
   <w:p>
     <w:pPr>
       <w:pStyle w:val="MDPIfooterfirstpage"/>
@@ -1104,7 +923,7 @@
 </file>
 
 <file path=word/footer3.xml><?xml version="1.0" encoding="utf-8"?>
-<w:ftr xmlns:wpc="http://schemas.microsoft.com/office/word/2010/wordprocessingCanvas" xmlns:cx="http://schemas.microsoft.com/office/drawing/2014/chartex" xmlns:cx1="http://schemas.microsoft.com/office/drawing/2015/9/8/chartex" xmlns:cx2="http://schemas.microsoft.com/office/drawing/2015/10/21/chartex" xmlns:cx3="http://schemas.microsoft.com/office/drawing/2016/5/9/chartex" xmlns:cx4="http://schemas.microsoft.com/office/drawing/2016/5/10/chartex" xmlns:cx5="http://schemas.microsoft.com/office/drawing/2016/5/11/chartex" xmlns:cx6="http://schemas.microsoft.com/office/drawing/2016/5/12/chartex" xmlns:cx7="http://schemas.microsoft.com/office/drawing/2016/5/13/chartex" xmlns:cx8="http://schemas.microsoft.com/office/drawing/2016/5/14/chartex" xmlns:mc="http://schemas.openxmlformats.org/markup-compatibility/2006" xmlns:aink="http://schemas.microsoft.com/office/drawing/2016/ink" xmlns:am3d="http://schemas.microsoft.com/office/drawing/2017/model3d" xmlns:o="urn:schemas-microsoft-com:office:office" xmlns:r="http://schemas.openxmlformats.org/officeDocument/2006/relationships" xmlns:m="http://schemas.openxmlformats.org/officeDocument/2006/math" xmlns:v="urn:schemas-microsoft-com:vml" xmlns:wp14="http://schemas.microsoft.com/office/word/2010/wordprocessingDrawing" xmlns:wp="http://schemas.openxmlformats.org/drawingml/2006/wordprocessingDrawing" xmlns:w10="urn:schemas-microsoft-com:office:word" xmlns:w="http://schemas.openxmlformats.org/wordprocessingml/2006/main" xmlns:w14="http://schemas.microsoft.com/office/word/2010/wordml" xmlns:w15="http://schemas.microsoft.com/office/word/2012/wordml" xmlns:w16cex="http://schemas.microsoft.com/office/word/2018/wordml/cex" xmlns:w16cid="http://schemas.microsoft.com/office/word/2016/wordml/cid" xmlns:w16="http://schemas.microsoft.com/office/word/2018/wordml" xmlns:w16sdtdh="http://schemas.microsoft.com/office/word/2020/wordml/sdtdatahash" xmlns:w16se="http://schemas.microsoft.com/office/word/2015/wordml/symex" xmlns:wpg="http://schemas.microsoft.com/office/word/2010/wordprocessingGroup" xmlns:wpi="http://schemas.microsoft.com/office/word/2010/wordprocessingInk" xmlns:wne="http://schemas.microsoft.com/office/word/2006/wordml" xmlns:wps="http://schemas.microsoft.com/office/word/2010/wordprocessingShape" mc:Ignorable="w14 w15 w16se w16cid w16 w16cex w16sdtdh wp14">
+<w:ftr xmlns:wpc="http://schemas.microsoft.com/office/word/2010/wordprocessingCanvas" xmlns:cx="http://schemas.microsoft.com/office/drawing/2014/chartex" xmlns:cx1="http://schemas.microsoft.com/office/drawing/2015/9/8/chartex" xmlns:cx2="http://schemas.microsoft.com/office/drawing/2015/10/21/chartex" xmlns:cx3="http://schemas.microsoft.com/office/drawing/2016/5/9/chartex" xmlns:cx4="http://schemas.microsoft.com/office/drawing/2016/5/10/chartex" xmlns:cx5="http://schemas.microsoft.com/office/drawing/2016/5/11/chartex" xmlns:cx6="http://schemas.microsoft.com/office/drawing/2016/5/12/chartex" xmlns:cx7="http://schemas.microsoft.com/office/drawing/2016/5/13/chartex" xmlns:cx8="http://schemas.microsoft.com/office/drawing/2016/5/14/chartex" xmlns:mc="http://schemas.openxmlformats.org/markup-compatibility/2006" xmlns:aink="http://schemas.microsoft.com/office/drawing/2016/ink" xmlns:am3d="http://schemas.microsoft.com/office/drawing/2017/model3d" xmlns:o="urn:schemas-microsoft-com:office:office" xmlns:oel="http://schemas.microsoft.com/office/2019/extlst" xmlns:r="http://schemas.openxmlformats.org/officeDocument/2006/relationships" xmlns:m="http://schemas.openxmlformats.org/officeDocument/2006/math" xmlns:v="urn:schemas-microsoft-com:vml" xmlns:wp14="http://schemas.microsoft.com/office/word/2010/wordprocessingDrawing" xmlns:wp="http://schemas.openxmlformats.org/drawingml/2006/wordprocessingDrawing" xmlns:w10="urn:schemas-microsoft-com:office:word" xmlns:w="http://schemas.openxmlformats.org/wordprocessingml/2006/main" xmlns:w14="http://schemas.microsoft.com/office/word/2010/wordml" xmlns:w15="http://schemas.microsoft.com/office/word/2012/wordml" xmlns:w16cex="http://schemas.microsoft.com/office/word/2018/wordml/cex" xmlns:w16cid="http://schemas.microsoft.com/office/word/2016/wordml/cid" xmlns:w16="http://schemas.microsoft.com/office/word/2018/wordml" xmlns:w16sdtdh="http://schemas.microsoft.com/office/word/2020/wordml/sdtdatahash" xmlns:w16se="http://schemas.microsoft.com/office/word/2015/wordml/symex" xmlns:wpg="http://schemas.microsoft.com/office/word/2010/wordprocessingGroup" xmlns:wpi="http://schemas.microsoft.com/office/word/2010/wordprocessingInk" xmlns:wne="http://schemas.microsoft.com/office/word/2006/wordml" xmlns:wps="http://schemas.microsoft.com/office/word/2010/wordprocessingShape" mc:Ignorable="w14 w15 w16se w16cid w16 w16cex w16sdtdh wp14">
   <w:p>
     <w:pPr>
       <w:pBdr>
@@ -1124,7 +943,7 @@
 </file>
 
 <file path=word/footnotes.xml><?xml version="1.0" encoding="utf-8"?>
-<w:footnotes xmlns:wpc="http://schemas.microsoft.com/office/word/2010/wordprocessingCanvas" xmlns:cx="http://schemas.microsoft.com/office/drawing/2014/chartex" xmlns:cx1="http://schemas.microsoft.com/office/drawing/2015/9/8/chartex" xmlns:cx2="http://schemas.microsoft.com/office/drawing/2015/10/21/chartex" xmlns:cx3="http://schemas.microsoft.com/office/drawing/2016/5/9/chartex" xmlns:cx4="http://schemas.microsoft.com/office/drawing/2016/5/10/chartex" xmlns:cx5="http://schemas.microsoft.com/office/drawing/2016/5/11/chartex" xmlns:cx6="http://schemas.microsoft.com/office/drawing/2016/5/12/chartex" xmlns:cx7="http://schemas.microsoft.com/office/drawing/2016/5/13/chartex" xmlns:cx8="http://schemas.microsoft.com/office/drawing/2016/5/14/chartex" xmlns:mc="http://schemas.openxmlformats.org/markup-compatibility/2006" xmlns:aink="http://schemas.microsoft.com/office/drawing/2016/ink" xmlns:am3d="http://schemas.microsoft.com/office/drawing/2017/model3d" xmlns:o="urn:schemas-microsoft-com:office:office" xmlns:r="http://schemas.openxmlformats.org/officeDocument/2006/relationships" xmlns:m="http://schemas.openxmlformats.org/officeDocument/2006/math" xmlns:v="urn:schemas-microsoft-com:vml" xmlns:wp14="http://schemas.microsoft.com/office/word/2010/wordprocessingDrawing" xmlns:wp="http://schemas.openxmlformats.org/drawingml/2006/wordprocessingDrawing" xmlns:w10="urn:schemas-microsoft-com:office:word" xmlns:w="http://schemas.openxmlformats.org/wordprocessingml/2006/main" xmlns:w14="http://schemas.microsoft.com/office/word/2010/wordml" xmlns:w15="http://schemas.microsoft.com/office/word/2012/wordml" xmlns:w16cex="http://schemas.microsoft.com/office/word/2018/wordml/cex" xmlns:w16cid="http://schemas.microsoft.com/office/word/2016/wordml/cid" xmlns:w16="http://schemas.microsoft.com/office/word/2018/wordml" xmlns:w16sdtdh="http://schemas.microsoft.com/office/word/2020/wordml/sdtdatahash" xmlns:w16se="http://schemas.microsoft.com/office/word/2015/wordml/symex" xmlns:wpg="http://schemas.microsoft.com/office/word/2010/wordprocessingGroup" xmlns:wpi="http://schemas.microsoft.com/office/word/2010/wordprocessingInk" xmlns:wne="http://schemas.microsoft.com/office/word/2006/wordml" xmlns:wps="http://schemas.microsoft.com/office/word/2010/wordprocessingShape" mc:Ignorable="w14 w15 w16se w16cid w16 w16cex w16sdtdh wp14">
+<w:footnotes xmlns:wpc="http://schemas.microsoft.com/office/word/2010/wordprocessingCanvas" xmlns:cx="http://schemas.microsoft.com/office/drawing/2014/chartex" xmlns:cx1="http://schemas.microsoft.com/office/drawing/2015/9/8/chartex" xmlns:cx2="http://schemas.microsoft.com/office/drawing/2015/10/21/chartex" xmlns:cx3="http://schemas.microsoft.com/office/drawing/2016/5/9/chartex" xmlns:cx4="http://schemas.microsoft.com/office/drawing/2016/5/10/chartex" xmlns:cx5="http://schemas.microsoft.com/office/drawing/2016/5/11/chartex" xmlns:cx6="http://schemas.microsoft.com/office/drawing/2016/5/12/chartex" xmlns:cx7="http://schemas.microsoft.com/office/drawing/2016/5/13/chartex" xmlns:cx8="http://schemas.microsoft.com/office/drawing/2016/5/14/chartex" xmlns:mc="http://schemas.openxmlformats.org/markup-compatibility/2006" xmlns:aink="http://schemas.microsoft.com/office/drawing/2016/ink" xmlns:am3d="http://schemas.microsoft.com/office/drawing/2017/model3d" xmlns:o="urn:schemas-microsoft-com:office:office" xmlns:oel="http://schemas.microsoft.com/office/2019/extlst" xmlns:r="http://schemas.openxmlformats.org/officeDocument/2006/relationships" xmlns:m="http://schemas.openxmlformats.org/officeDocument/2006/math" xmlns:v="urn:schemas-microsoft-com:vml" xmlns:wp14="http://schemas.microsoft.com/office/word/2010/wordprocessingDrawing" xmlns:wp="http://schemas.openxmlformats.org/drawingml/2006/wordprocessingDrawing" xmlns:w10="urn:schemas-microsoft-com:office:word" xmlns:w="http://schemas.openxmlformats.org/wordprocessingml/2006/main" xmlns:w14="http://schemas.microsoft.com/office/word/2010/wordml" xmlns:w15="http://schemas.microsoft.com/office/word/2012/wordml" xmlns:w16cex="http://schemas.microsoft.com/office/word/2018/wordml/cex" xmlns:w16cid="http://schemas.microsoft.com/office/word/2016/wordml/cid" xmlns:w16="http://schemas.microsoft.com/office/word/2018/wordml" xmlns:w16sdtdh="http://schemas.microsoft.com/office/word/2020/wordml/sdtdatahash" xmlns:w16se="http://schemas.microsoft.com/office/word/2015/wordml/symex" xmlns:wpg="http://schemas.microsoft.com/office/word/2010/wordprocessingGroup" xmlns:wpi="http://schemas.microsoft.com/office/word/2010/wordprocessingInk" xmlns:wne="http://schemas.microsoft.com/office/word/2006/wordml" xmlns:wps="http://schemas.microsoft.com/office/word/2010/wordprocessingShape" mc:Ignorable="w14 w15 w16se w16cid w16 w16cex w16sdtdh wp14">
   <w:footnote w:type="separator" w:id="-1">
     <w:p>
       <w:pPr>
@@ -1149,7 +968,7 @@
 </file>
 
 <file path=word/header1.xml><?xml version="1.0" encoding="utf-8"?>
-<w:hdr xmlns:wpc="http://schemas.microsoft.com/office/word/2010/wordprocessingCanvas" xmlns:cx="http://schemas.microsoft.com/office/drawing/2014/chartex" xmlns:cx1="http://schemas.microsoft.com/office/drawing/2015/9/8/chartex" xmlns:cx2="http://schemas.microsoft.com/office/drawing/2015/10/21/chartex" xmlns:cx3="http://schemas.microsoft.com/office/drawing/2016/5/9/chartex" xmlns:cx4="http://schemas.microsoft.com/office/drawing/2016/5/10/chartex" xmlns:cx5="http://schemas.microsoft.com/office/drawing/2016/5/11/chartex" xmlns:cx6="http://schemas.microsoft.com/office/drawing/2016/5/12/chartex" xmlns:cx7="http://schemas.microsoft.com/office/drawing/2016/5/13/chartex" xmlns:cx8="http://schemas.microsoft.com/office/drawing/2016/5/14/chartex" xmlns:mc="http://schemas.openxmlformats.org/markup-compatibility/2006" xmlns:aink="http://schemas.microsoft.com/office/drawing/2016/ink" xmlns:am3d="http://schemas.microsoft.com/office/drawing/2017/model3d" xmlns:o="urn:schemas-microsoft-com:office:office" xmlns:r="http://schemas.openxmlformats.org/officeDocument/2006/relationships" xmlns:m="http://schemas.openxmlformats.org/officeDocument/2006/math" xmlns:v="urn:schemas-microsoft-com:vml" xmlns:wp14="http://schemas.microsoft.com/office/word/2010/wordprocessingDrawing" xmlns:wp="http://schemas.openxmlformats.org/drawingml/2006/wordprocessingDrawing" xmlns:w10="urn:schemas-microsoft-com:office:word" xmlns:w="http://schemas.openxmlformats.org/wordprocessingml/2006/main" xmlns:w14="http://schemas.microsoft.com/office/word/2010/wordml" xmlns:w15="http://schemas.microsoft.com/office/word/2012/wordml" xmlns:w16cex="http://schemas.microsoft.com/office/word/2018/wordml/cex" xmlns:w16cid="http://schemas.microsoft.com/office/word/2016/wordml/cid" xmlns:w16="http://schemas.microsoft.com/office/word/2018/wordml" xmlns:w16sdtdh="http://schemas.microsoft.com/office/word/2020/wordml/sdtdatahash" xmlns:w16se="http://schemas.microsoft.com/office/word/2015/wordml/symex" xmlns:wpg="http://schemas.microsoft.com/office/word/2010/wordprocessingGroup" xmlns:wpi="http://schemas.microsoft.com/office/word/2010/wordprocessingInk" xmlns:wne="http://schemas.microsoft.com/office/word/2006/wordml" xmlns:wps="http://schemas.microsoft.com/office/word/2010/wordprocessingShape" mc:Ignorable="w14 w15 w16se w16cid w16 w16cex w16sdtdh wp14">
+<w:hdr xmlns:wpc="http://schemas.microsoft.com/office/word/2010/wordprocessingCanvas" xmlns:cx="http://schemas.microsoft.com/office/drawing/2014/chartex" xmlns:cx1="http://schemas.microsoft.com/office/drawing/2015/9/8/chartex" xmlns:cx2="http://schemas.microsoft.com/office/drawing/2015/10/21/chartex" xmlns:cx3="http://schemas.microsoft.com/office/drawing/2016/5/9/chartex" xmlns:cx4="http://schemas.microsoft.com/office/drawing/2016/5/10/chartex" xmlns:cx5="http://schemas.microsoft.com/office/drawing/2016/5/11/chartex" xmlns:cx6="http://schemas.microsoft.com/office/drawing/2016/5/12/chartex" xmlns:cx7="http://schemas.microsoft.com/office/drawing/2016/5/13/chartex" xmlns:cx8="http://schemas.microsoft.com/office/drawing/2016/5/14/chartex" xmlns:mc="http://schemas.openxmlformats.org/markup-compatibility/2006" xmlns:aink="http://schemas.microsoft.com/office/drawing/2016/ink" xmlns:am3d="http://schemas.microsoft.com/office/drawing/2017/model3d" xmlns:o="urn:schemas-microsoft-com:office:office" xmlns:oel="http://schemas.microsoft.com/office/2019/extlst" xmlns:r="http://schemas.openxmlformats.org/officeDocument/2006/relationships" xmlns:m="http://schemas.openxmlformats.org/officeDocument/2006/math" xmlns:v="urn:schemas-microsoft-com:vml" xmlns:wp14="http://schemas.microsoft.com/office/word/2010/wordprocessingDrawing" xmlns:wp="http://schemas.openxmlformats.org/drawingml/2006/wordprocessingDrawing" xmlns:w10="urn:schemas-microsoft-com:office:word" xmlns:w="http://schemas.openxmlformats.org/wordprocessingml/2006/main" xmlns:w14="http://schemas.microsoft.com/office/word/2010/wordml" xmlns:w15="http://schemas.microsoft.com/office/word/2012/wordml" xmlns:w16cex="http://schemas.microsoft.com/office/word/2018/wordml/cex" xmlns:w16cid="http://schemas.microsoft.com/office/word/2016/wordml/cid" xmlns:w16="http://schemas.microsoft.com/office/word/2018/wordml" xmlns:w16sdtdh="http://schemas.microsoft.com/office/word/2020/wordml/sdtdatahash" xmlns:w16se="http://schemas.microsoft.com/office/word/2015/wordml/symex" xmlns:wpg="http://schemas.microsoft.com/office/word/2010/wordprocessingGroup" xmlns:wpi="http://schemas.microsoft.com/office/word/2010/wordprocessingInk" xmlns:wne="http://schemas.microsoft.com/office/word/2006/wordml" xmlns:wps="http://schemas.microsoft.com/office/word/2010/wordprocessingShape" mc:Ignorable="w14 w15 w16se w16cid w16 w16cex w16sdtdh wp14">
   <w:p>
     <w:pPr>
       <w:pBdr>
@@ -1171,7 +990,7 @@
 </file>
 
 <file path=word/header2.xml><?xml version="1.0" encoding="utf-8"?>
-<w:hdr xmlns:wpc="http://schemas.microsoft.com/office/word/2010/wordprocessingCanvas" xmlns:cx="http://schemas.microsoft.com/office/drawing/2014/chartex" xmlns:cx1="http://schemas.microsoft.com/office/drawing/2015/9/8/chartex" xmlns:cx2="http://schemas.microsoft.com/office/drawing/2015/10/21/chartex" xmlns:cx3="http://schemas.microsoft.com/office/drawing/2016/5/9/chartex" xmlns:cx4="http://schemas.microsoft.com/office/drawing/2016/5/10/chartex" xmlns:cx5="http://schemas.microsoft.com/office/drawing/2016/5/11/chartex" xmlns:cx6="http://schemas.microsoft.com/office/drawing/2016/5/12/chartex" xmlns:cx7="http://schemas.microsoft.com/office/drawing/2016/5/13/chartex" xmlns:cx8="http://schemas.microsoft.com/office/drawing/2016/5/14/chartex" xmlns:mc="http://schemas.openxmlformats.org/markup-compatibility/2006" xmlns:aink="http://schemas.microsoft.com/office/drawing/2016/ink" xmlns:am3d="http://schemas.microsoft.com/office/drawing/2017/model3d" xmlns:o="urn:schemas-microsoft-com:office:office" xmlns:r="http://schemas.openxmlformats.org/officeDocument/2006/relationships" xmlns:m="http://schemas.openxmlformats.org/officeDocument/2006/math" xmlns:v="urn:schemas-microsoft-com:vml" xmlns:wp14="http://schemas.microsoft.com/office/word/2010/wordprocessingDrawing" xmlns:wp="http://schemas.openxmlformats.org/drawingml/2006/wordprocessingDrawing" xmlns:w10="urn:schemas-microsoft-com:office:word" xmlns:w="http://schemas.openxmlformats.org/wordprocessingml/2006/main" xmlns:w14="http://schemas.microsoft.com/office/word/2010/wordml" xmlns:w15="http://schemas.microsoft.com/office/word/2012/wordml" xmlns:w16cex="http://schemas.microsoft.com/office/word/2018/wordml/cex" xmlns:w16cid="http://schemas.microsoft.com/office/word/2016/wordml/cid" xmlns:w16="http://schemas.microsoft.com/office/word/2018/wordml" xmlns:w16sdtdh="http://schemas.microsoft.com/office/word/2020/wordml/sdtdatahash" xmlns:w16se="http://schemas.microsoft.com/office/word/2015/wordml/symex" xmlns:wpg="http://schemas.microsoft.com/office/word/2010/wordprocessingGroup" xmlns:wpi="http://schemas.microsoft.com/office/word/2010/wordprocessingInk" xmlns:wne="http://schemas.microsoft.com/office/word/2006/wordml" xmlns:wps="http://schemas.microsoft.com/office/word/2010/wordprocessingShape" mc:Ignorable="w14 w15 w16se w16cid w16 w16cex w16sdtdh wp14">
+<w:hdr xmlns:wpc="http://schemas.microsoft.com/office/word/2010/wordprocessingCanvas" xmlns:cx="http://schemas.microsoft.com/office/drawing/2014/chartex" xmlns:cx1="http://schemas.microsoft.com/office/drawing/2015/9/8/chartex" xmlns:cx2="http://schemas.microsoft.com/office/drawing/2015/10/21/chartex" xmlns:cx3="http://schemas.microsoft.com/office/drawing/2016/5/9/chartex" xmlns:cx4="http://schemas.microsoft.com/office/drawing/2016/5/10/chartex" xmlns:cx5="http://schemas.microsoft.com/office/drawing/2016/5/11/chartex" xmlns:cx6="http://schemas.microsoft.com/office/drawing/2016/5/12/chartex" xmlns:cx7="http://schemas.microsoft.com/office/drawing/2016/5/13/chartex" xmlns:cx8="http://schemas.microsoft.com/office/drawing/2016/5/14/chartex" xmlns:mc="http://schemas.openxmlformats.org/markup-compatibility/2006" xmlns:aink="http://schemas.microsoft.com/office/drawing/2016/ink" xmlns:am3d="http://schemas.microsoft.com/office/drawing/2017/model3d" xmlns:o="urn:schemas-microsoft-com:office:office" xmlns:oel="http://schemas.microsoft.com/office/2019/extlst" xmlns:r="http://schemas.openxmlformats.org/officeDocument/2006/relationships" xmlns:m="http://schemas.openxmlformats.org/officeDocument/2006/math" xmlns:v="urn:schemas-microsoft-com:vml" xmlns:wp14="http://schemas.microsoft.com/office/word/2010/wordprocessingDrawing" xmlns:wp="http://schemas.openxmlformats.org/drawingml/2006/wordprocessingDrawing" xmlns:w10="urn:schemas-microsoft-com:office:word" xmlns:w="http://schemas.openxmlformats.org/wordprocessingml/2006/main" xmlns:w14="http://schemas.microsoft.com/office/word/2010/wordml" xmlns:w15="http://schemas.microsoft.com/office/word/2012/wordml" xmlns:w16cex="http://schemas.microsoft.com/office/word/2018/wordml/cex" xmlns:w16cid="http://schemas.microsoft.com/office/word/2016/wordml/cid" xmlns:w16="http://schemas.microsoft.com/office/word/2018/wordml" xmlns:w16sdtdh="http://schemas.microsoft.com/office/word/2020/wordml/sdtdatahash" xmlns:w16se="http://schemas.microsoft.com/office/word/2015/wordml/symex" xmlns:wpg="http://schemas.microsoft.com/office/word/2010/wordprocessingGroup" xmlns:wpi="http://schemas.microsoft.com/office/word/2010/wordprocessingInk" xmlns:wne="http://schemas.microsoft.com/office/word/2006/wordml" xmlns:wps="http://schemas.microsoft.com/office/word/2010/wordprocessingShape" mc:Ignorable="w14 w15 w16se w16cid w16 w16cex w16sdtdh wp14">
   <w:p>
     <w:pPr>
       <w:pStyle w:val="Header"/>
@@ -1232,7 +1051,7 @@
 </file>
 
 <file path=word/header3.xml><?xml version="1.0" encoding="utf-8"?>
-<w:hdr xmlns:wpc="http://schemas.microsoft.com/office/word/2010/wordprocessingCanvas" xmlns:cx="http://schemas.microsoft.com/office/drawing/2014/chartex" xmlns:cx1="http://schemas.microsoft.com/office/drawing/2015/9/8/chartex" xmlns:cx2="http://schemas.microsoft.com/office/drawing/2015/10/21/chartex" xmlns:cx3="http://schemas.microsoft.com/office/drawing/2016/5/9/chartex" xmlns:cx4="http://schemas.microsoft.com/office/drawing/2016/5/10/chartex" xmlns:cx5="http://schemas.microsoft.com/office/drawing/2016/5/11/chartex" xmlns:cx6="http://schemas.microsoft.com/office/drawing/2016/5/12/chartex" xmlns:cx7="http://schemas.microsoft.com/office/drawing/2016/5/13/chartex" xmlns:cx8="http://schemas.microsoft.com/office/drawing/2016/5/14/chartex" xmlns:mc="http://schemas.openxmlformats.org/markup-compatibility/2006" xmlns:aink="http://schemas.microsoft.com/office/drawing/2016/ink" xmlns:am3d="http://schemas.microsoft.com/office/drawing/2017/model3d" xmlns:o="urn:schemas-microsoft-com:office:office" xmlns:r="http://schemas.openxmlformats.org/officeDocument/2006/relationships" xmlns:m="http://schemas.openxmlformats.org/officeDocument/2006/math" xmlns:v="urn:schemas-microsoft-com:vml" xmlns:wp14="http://schemas.microsoft.com/office/word/2010/wordprocessingDrawing" xmlns:wp="http://schemas.openxmlformats.org/drawingml/2006/wordprocessingDrawing" xmlns:w10="urn:schemas-microsoft-com:office:word" xmlns:w="http://schemas.openxmlformats.org/wordprocessingml/2006/main" xmlns:w14="http://schemas.microsoft.com/office/word/2010/wordml" xmlns:w15="http://schemas.microsoft.com/office/word/2012/wordml" xmlns:w16cex="http://schemas.microsoft.com/office/word/2018/wordml/cex" xmlns:w16cid="http://schemas.microsoft.com/office/word/2016/wordml/cid" xmlns:w16="http://schemas.microsoft.com/office/word/2018/wordml" xmlns:w16sdtdh="http://schemas.microsoft.com/office/word/2020/wordml/sdtdatahash" xmlns:w16se="http://schemas.microsoft.com/office/word/2015/wordml/symex" xmlns:wpg="http://schemas.microsoft.com/office/word/2010/wordprocessingGroup" xmlns:wpi="http://schemas.microsoft.com/office/word/2010/wordprocessingInk" xmlns:wne="http://schemas.microsoft.com/office/word/2006/wordml" xmlns:wps="http://schemas.microsoft.com/office/word/2010/wordprocessingShape" mc:Ignorable="w14 w15 w16se w16cid w16 w16cex w16sdtdh wp14">
+<w:hdr xmlns:wpc="http://schemas.microsoft.com/office/word/2010/wordprocessingCanvas" xmlns:cx="http://schemas.microsoft.com/office/drawing/2014/chartex" xmlns:cx1="http://schemas.microsoft.com/office/drawing/2015/9/8/chartex" xmlns:cx2="http://schemas.microsoft.com/office/drawing/2015/10/21/chartex" xmlns:cx3="http://schemas.microsoft.com/office/drawing/2016/5/9/chartex" xmlns:cx4="http://schemas.microsoft.com/office/drawing/2016/5/10/chartex" xmlns:cx5="http://schemas.microsoft.com/office/drawing/2016/5/11/chartex" xmlns:cx6="http://schemas.microsoft.com/office/drawing/2016/5/12/chartex" xmlns:cx7="http://schemas.microsoft.com/office/drawing/2016/5/13/chartex" xmlns:cx8="http://schemas.microsoft.com/office/drawing/2016/5/14/chartex" xmlns:mc="http://schemas.openxmlformats.org/markup-compatibility/2006" xmlns:aink="http://schemas.microsoft.com/office/drawing/2016/ink" xmlns:am3d="http://schemas.microsoft.com/office/drawing/2017/model3d" xmlns:o="urn:schemas-microsoft-com:office:office" xmlns:oel="http://schemas.microsoft.com/office/2019/extlst" xmlns:r="http://schemas.openxmlformats.org/officeDocument/2006/relationships" xmlns:m="http://schemas.openxmlformats.org/officeDocument/2006/math" xmlns:v="urn:schemas-microsoft-com:vml" xmlns:wp14="http://schemas.microsoft.com/office/word/2010/wordprocessingDrawing" xmlns:wp="http://schemas.openxmlformats.org/drawingml/2006/wordprocessingDrawing" xmlns:w10="urn:schemas-microsoft-com:office:word" xmlns:w="http://schemas.openxmlformats.org/wordprocessingml/2006/main" xmlns:w14="http://schemas.microsoft.com/office/word/2010/wordml" xmlns:w15="http://schemas.microsoft.com/office/word/2012/wordml" xmlns:w16cex="http://schemas.microsoft.com/office/word/2018/wordml/cex" xmlns:w16cid="http://schemas.microsoft.com/office/word/2016/wordml/cid" xmlns:w16="http://schemas.microsoft.com/office/word/2018/wordml" xmlns:w16sdtdh="http://schemas.microsoft.com/office/word/2020/wordml/sdtdatahash" xmlns:w16se="http://schemas.microsoft.com/office/word/2015/wordml/symex" xmlns:wpg="http://schemas.microsoft.com/office/word/2010/wordprocessingGroup" xmlns:wpi="http://schemas.microsoft.com/office/word/2010/wordprocessingInk" xmlns:wne="http://schemas.microsoft.com/office/word/2006/wordml" xmlns:wps="http://schemas.microsoft.com/office/word/2010/wordprocessingShape" mc:Ignorable="w14 w15 w16se w16cid w16 w16cex w16sdtdh wp14">
   <w:p>
     <w:pPr>
       <w:pBdr>
@@ -1254,7 +1073,7 @@
 </file>
 
 <file path=word/numbering.xml><?xml version="1.0" encoding="utf-8"?>
-<w:numbering xmlns:wpc="http://schemas.microsoft.com/office/word/2010/wordprocessingCanvas" xmlns:cx="http://schemas.microsoft.com/office/drawing/2014/chartex" xmlns:cx1="http://schemas.microsoft.com/office/drawing/2015/9/8/chartex" xmlns:cx2="http://schemas.microsoft.com/office/drawing/2015/10/21/chartex" xmlns:cx3="http://schemas.microsoft.com/office/drawing/2016/5/9/chartex" xmlns:cx4="http://schemas.microsoft.com/office/drawing/2016/5/10/chartex" xmlns:cx5="http://schemas.microsoft.com/office/drawing/2016/5/11/chartex" xmlns:cx6="http://schemas.microsoft.com/office/drawing/2016/5/12/chartex" xmlns:cx7="http://schemas.microsoft.com/office/drawing/2016/5/13/chartex" xmlns:cx8="http://schemas.microsoft.com/office/drawing/2016/5/14/chartex" xmlns:mc="http://schemas.openxmlformats.org/markup-compatibility/2006" xmlns:aink="http://schemas.microsoft.com/office/drawing/2016/ink" xmlns:am3d="http://schemas.microsoft.com/office/drawing/2017/model3d" xmlns:o="urn:schemas-microsoft-com:office:office" xmlns:r="http://schemas.openxmlformats.org/officeDocument/2006/relationships" xmlns:m="http://schemas.openxmlformats.org/officeDocument/2006/math" xmlns:v="urn:schemas-microsoft-com:vml" xmlns:wp14="http://schemas.microsoft.com/office/word/2010/wordprocessingDrawing" xmlns:wp="http://schemas.openxmlformats.org/drawingml/2006/wordprocessingDrawing" xmlns:w10="urn:schemas-microsoft-com:office:word" xmlns:w="http://schemas.openxmlformats.org/wordprocessingml/2006/main" xmlns:w14="http://schemas.microsoft.com/office/word/2010/wordml" xmlns:w15="http://schemas.microsoft.com/office/word/2012/wordml" xmlns:w16cex="http://schemas.microsoft.com/office/word/2018/wordml/cex" xmlns:w16cid="http://schemas.microsoft.com/office/word/2016/wordml/cid" xmlns:w16="http://schemas.microsoft.com/office/word/2018/wordml" xmlns:w16sdtdh="http://schemas.microsoft.com/office/word/2020/wordml/sdtdatahash" xmlns:w16se="http://schemas.microsoft.com/office/word/2015/wordml/symex" xmlns:wpg="http://schemas.microsoft.com/office/word/2010/wordprocessingGroup" xmlns:wpi="http://schemas.microsoft.com/office/word/2010/wordprocessingInk" xmlns:wne="http://schemas.microsoft.com/office/word/2006/wordml" xmlns:wps="http://schemas.microsoft.com/office/word/2010/wordprocessingShape" mc:Ignorable="w14 w15 w16se w16cid w16 w16cex w16sdtdh wp14">
+<w:numbering xmlns:wpc="http://schemas.microsoft.com/office/word/2010/wordprocessingCanvas" xmlns:cx="http://schemas.microsoft.com/office/drawing/2014/chartex" xmlns:cx1="http://schemas.microsoft.com/office/drawing/2015/9/8/chartex" xmlns:cx2="http://schemas.microsoft.com/office/drawing/2015/10/21/chartex" xmlns:cx3="http://schemas.microsoft.com/office/drawing/2016/5/9/chartex" xmlns:cx4="http://schemas.microsoft.com/office/drawing/2016/5/10/chartex" xmlns:cx5="http://schemas.microsoft.com/office/drawing/2016/5/11/chartex" xmlns:cx6="http://schemas.microsoft.com/office/drawing/2016/5/12/chartex" xmlns:cx7="http://schemas.microsoft.com/office/drawing/2016/5/13/chartex" xmlns:cx8="http://schemas.microsoft.com/office/drawing/2016/5/14/chartex" xmlns:mc="http://schemas.openxmlformats.org/markup-compatibility/2006" xmlns:aink="http://schemas.microsoft.com/office/drawing/2016/ink" xmlns:am3d="http://schemas.microsoft.com/office/drawing/2017/model3d" xmlns:o="urn:schemas-microsoft-com:office:office" xmlns:oel="http://schemas.microsoft.com/office/2019/extlst" xmlns:r="http://schemas.openxmlformats.org/officeDocument/2006/relationships" xmlns:m="http://schemas.openxmlformats.org/officeDocument/2006/math" xmlns:v="urn:schemas-microsoft-com:vml" xmlns:wp14="http://schemas.microsoft.com/office/word/2010/wordprocessingDrawing" xmlns:wp="http://schemas.openxmlformats.org/drawingml/2006/wordprocessingDrawing" xmlns:w10="urn:schemas-microsoft-com:office:word" xmlns:w="http://schemas.openxmlformats.org/wordprocessingml/2006/main" xmlns:w14="http://schemas.microsoft.com/office/word/2010/wordml" xmlns:w15="http://schemas.microsoft.com/office/word/2012/wordml" xmlns:w16cex="http://schemas.microsoft.com/office/word/2018/wordml/cex" xmlns:w16cid="http://schemas.microsoft.com/office/word/2016/wordml/cid" xmlns:w16="http://schemas.microsoft.com/office/word/2018/wordml" xmlns:w16sdtdh="http://schemas.microsoft.com/office/word/2020/wordml/sdtdatahash" xmlns:w16se="http://schemas.microsoft.com/office/word/2015/wordml/symex" xmlns:wpg="http://schemas.microsoft.com/office/word/2010/wordprocessingGroup" xmlns:wpi="http://schemas.microsoft.com/office/word/2010/wordprocessingInk" xmlns:wne="http://schemas.microsoft.com/office/word/2006/wordml" xmlns:wps="http://schemas.microsoft.com/office/word/2010/wordprocessingShape" mc:Ignorable="w14 w15 w16se w16cid w16 w16cex w16sdtdh wp14">
   <w:abstractNum w:abstractNumId="0" w15:restartNumberingAfterBreak="0">
     <w:nsid w:val="01554287"/>
     <w:multiLevelType w:val="multilevel"/>
@@ -1436,15 +1255,18 @@
   <w:abstractNum w:abstractNumId="2" w15:restartNumberingAfterBreak="0">
     <w:nsid w:val="089862C5"/>
     <w:multiLevelType w:val="hybridMultilevel"/>
-    <w:tmpl w:val="E3BE80F8"/>
-    <w:lvl w:ilvl="0" w:tplc="528ACE40">
-      <w:start w:val="1"/>
-      <w:numFmt w:val="decimal"/>
+    <w:tmpl w:val="87E86596"/>
+    <w:lvl w:ilvl="0" w:tplc="C9E6FE38">
+      <w:start w:val="1"/>
+      <w:numFmt w:val="lowerLetter"/>
       <w:lvlText w:val="%1."/>
       <w:lvlJc w:val="left"/>
       <w:pPr>
         <w:ind w:left="720" w:hanging="360"/>
       </w:pPr>
+      <w:rPr>
+        <w:rFonts w:ascii="Open Sans" w:eastAsia="Quattrocento Sans" w:hAnsi="Open Sans" w:cs="Open Sans"/>
+      </w:rPr>
     </w:lvl>
     <w:lvl w:ilvl="1" w:tplc="EE2804DE">
       <w:start w:val="1"/>
@@ -1721,15 +1543,18 @@
   <w:abstractNum w:abstractNumId="5" w15:restartNumberingAfterBreak="0">
     <w:nsid w:val="25711FCF"/>
     <w:multiLevelType w:val="hybridMultilevel"/>
-    <w:tmpl w:val="DEC0EFA8"/>
-    <w:lvl w:ilvl="0" w:tplc="B2A4E6B6">
-      <w:start w:val="1"/>
-      <w:numFmt w:val="decimal"/>
+    <w:tmpl w:val="53F2D44A"/>
+    <w:lvl w:ilvl="0" w:tplc="B5BA546E">
+      <w:start w:val="1"/>
+      <w:numFmt w:val="lowerLetter"/>
       <w:lvlText w:val="%1."/>
       <w:lvlJc w:val="left"/>
       <w:pPr>
         <w:ind w:left="720" w:hanging="360"/>
       </w:pPr>
+      <w:rPr>
+        <w:rFonts w:ascii="Open Sans" w:eastAsia="Quattrocento Sans" w:hAnsi="Open Sans" w:cs="Open Sans"/>
+      </w:rPr>
     </w:lvl>
     <w:lvl w:ilvl="1" w:tplc="9738DFC2">
       <w:start w:val="1"/>
@@ -1979,15 +1804,18 @@
   <w:abstractNum w:abstractNumId="8" w15:restartNumberingAfterBreak="0">
     <w:nsid w:val="519D4774"/>
     <w:multiLevelType w:val="hybridMultilevel"/>
-    <w:tmpl w:val="C76E5DE2"/>
-    <w:lvl w:ilvl="0" w:tplc="12A83234">
-      <w:start w:val="1"/>
-      <w:numFmt w:val="decimal"/>
+    <w:tmpl w:val="3D32F164"/>
+    <w:lvl w:ilvl="0" w:tplc="12DCC724">
+      <w:start w:val="1"/>
+      <w:numFmt w:val="lowerLetter"/>
       <w:lvlText w:val="%1."/>
       <w:lvlJc w:val="left"/>
       <w:pPr>
         <w:ind w:left="720" w:hanging="360"/>
       </w:pPr>
+      <w:rPr>
+        <w:rFonts w:ascii="Open Sans" w:eastAsia="Quattrocento Sans" w:hAnsi="Open Sans" w:cs="Open Sans"/>
+      </w:rPr>
     </w:lvl>
     <w:lvl w:ilvl="1" w:tplc="85101808">
       <w:start w:val="1"/>
@@ -2063,6 +1891,95 @@
     </w:lvl>
   </w:abstractNum>
   <w:abstractNum w:abstractNumId="9" w15:restartNumberingAfterBreak="0">
+    <w:nsid w:val="51A90EDC"/>
+    <w:multiLevelType w:val="hybridMultilevel"/>
+    <w:tmpl w:val="87E86596"/>
+    <w:lvl w:ilvl="0" w:tplc="FFFFFFFF">
+      <w:start w:val="1"/>
+      <w:numFmt w:val="lowerLetter"/>
+      <w:lvlText w:val="%1."/>
+      <w:lvlJc w:val="left"/>
+      <w:pPr>
+        <w:ind w:left="720" w:hanging="360"/>
+      </w:pPr>
+      <w:rPr>
+        <w:rFonts w:ascii="Open Sans" w:eastAsia="Quattrocento Sans" w:hAnsi="Open Sans" w:cs="Open Sans"/>
+      </w:rPr>
+    </w:lvl>
+    <w:lvl w:ilvl="1" w:tplc="FFFFFFFF">
+      <w:start w:val="1"/>
+      <w:numFmt w:val="lowerLetter"/>
+      <w:lvlText w:val="%2."/>
+      <w:lvlJc w:val="left"/>
+      <w:pPr>
+        <w:ind w:left="1440" w:hanging="360"/>
+      </w:pPr>
+    </w:lvl>
+    <w:lvl w:ilvl="2" w:tplc="FFFFFFFF">
+      <w:start w:val="1"/>
+      <w:numFmt w:val="lowerRoman"/>
+      <w:lvlText w:val="%3."/>
+      <w:lvlJc w:val="right"/>
+      <w:pPr>
+        <w:ind w:left="2160" w:hanging="180"/>
+      </w:pPr>
+    </w:lvl>
+    <w:lvl w:ilvl="3" w:tplc="FFFFFFFF">
+      <w:start w:val="1"/>
+      <w:numFmt w:val="decimal"/>
+      <w:lvlText w:val="%4."/>
+      <w:lvlJc w:val="left"/>
+      <w:pPr>
+        <w:ind w:left="2880" w:hanging="360"/>
+      </w:pPr>
+    </w:lvl>
+    <w:lvl w:ilvl="4" w:tplc="FFFFFFFF">
+      <w:start w:val="1"/>
+      <w:numFmt w:val="lowerLetter"/>
+      <w:lvlText w:val="%5."/>
+      <w:lvlJc w:val="left"/>
+      <w:pPr>
+        <w:ind w:left="3600" w:hanging="360"/>
+      </w:pPr>
+    </w:lvl>
+    <w:lvl w:ilvl="5" w:tplc="FFFFFFFF">
+      <w:start w:val="1"/>
+      <w:numFmt w:val="lowerRoman"/>
+      <w:lvlText w:val="%6."/>
+      <w:lvlJc w:val="right"/>
+      <w:pPr>
+        <w:ind w:left="4320" w:hanging="180"/>
+      </w:pPr>
+    </w:lvl>
+    <w:lvl w:ilvl="6" w:tplc="FFFFFFFF">
+      <w:start w:val="1"/>
+      <w:numFmt w:val="decimal"/>
+      <w:lvlText w:val="%7."/>
+      <w:lvlJc w:val="left"/>
+      <w:pPr>
+        <w:ind w:left="5040" w:hanging="360"/>
+      </w:pPr>
+    </w:lvl>
+    <w:lvl w:ilvl="7" w:tplc="FFFFFFFF">
+      <w:start w:val="1"/>
+      <w:numFmt w:val="lowerLetter"/>
+      <w:lvlText w:val="%8."/>
+      <w:lvlJc w:val="left"/>
+      <w:pPr>
+        <w:ind w:left="5760" w:hanging="360"/>
+      </w:pPr>
+    </w:lvl>
+    <w:lvl w:ilvl="8" w:tplc="FFFFFFFF">
+      <w:start w:val="1"/>
+      <w:numFmt w:val="lowerRoman"/>
+      <w:lvlText w:val="%9."/>
+      <w:lvlJc w:val="right"/>
+      <w:pPr>
+        <w:ind w:left="6480" w:hanging="180"/>
+      </w:pPr>
+    </w:lvl>
+  </w:abstractNum>
+  <w:abstractNum w:abstractNumId="10" w15:restartNumberingAfterBreak="0">
     <w:nsid w:val="52D46338"/>
     <w:multiLevelType w:val="multilevel"/>
     <w:tmpl w:val="63DA073C"/>
@@ -2148,18 +2065,21 @@
       </w:pPr>
     </w:lvl>
   </w:abstractNum>
-  <w:abstractNum w:abstractNumId="10" w15:restartNumberingAfterBreak="0">
+  <w:abstractNum w:abstractNumId="11" w15:restartNumberingAfterBreak="0">
     <w:nsid w:val="607F249B"/>
     <w:multiLevelType w:val="hybridMultilevel"/>
-    <w:tmpl w:val="FAF2A788"/>
-    <w:lvl w:ilvl="0" w:tplc="87E01520">
-      <w:start w:val="1"/>
-      <w:numFmt w:val="decimal"/>
+    <w:tmpl w:val="4686FB14"/>
+    <w:lvl w:ilvl="0" w:tplc="F97460B0">
+      <w:start w:val="1"/>
+      <w:numFmt w:val="lowerLetter"/>
       <w:lvlText w:val="%1."/>
       <w:lvlJc w:val="left"/>
       <w:pPr>
         <w:ind w:left="720" w:hanging="360"/>
       </w:pPr>
+      <w:rPr>
+        <w:rFonts w:ascii="Open Sans" w:eastAsia="Quattrocento Sans" w:hAnsi="Open Sans" w:cs="Open Sans"/>
+      </w:rPr>
     </w:lvl>
     <w:lvl w:ilvl="1" w:tplc="EF866DE2">
       <w:start w:val="1"/>
@@ -2234,7 +2154,7 @@
       </w:pPr>
     </w:lvl>
   </w:abstractNum>
-  <w:abstractNum w:abstractNumId="11" w15:restartNumberingAfterBreak="0">
+  <w:abstractNum w:abstractNumId="12" w15:restartNumberingAfterBreak="0">
     <w:nsid w:val="74E840ED"/>
     <w:multiLevelType w:val="multilevel"/>
     <w:tmpl w:val="0E22AD32"/>
@@ -2326,7 +2246,7 @@
       </w:pPr>
     </w:lvl>
   </w:abstractNum>
-  <w:abstractNum w:abstractNumId="12" w15:restartNumberingAfterBreak="0">
+  <w:abstractNum w:abstractNumId="13" w15:restartNumberingAfterBreak="0">
     <w:nsid w:val="7CBA2D95"/>
     <w:multiLevelType w:val="multilevel"/>
     <w:tmpl w:val="C238941C"/>
@@ -2412,18 +2332,21 @@
       </w:pPr>
     </w:lvl>
   </w:abstractNum>
-  <w:abstractNum w:abstractNumId="13" w15:restartNumberingAfterBreak="0">
+  <w:abstractNum w:abstractNumId="14" w15:restartNumberingAfterBreak="0">
     <w:nsid w:val="7FD01526"/>
     <w:multiLevelType w:val="hybridMultilevel"/>
-    <w:tmpl w:val="F2822BBE"/>
-    <w:lvl w:ilvl="0" w:tplc="6D90B0B8">
-      <w:start w:val="1"/>
-      <w:numFmt w:val="decimal"/>
+    <w:tmpl w:val="A74A4D32"/>
+    <w:lvl w:ilvl="0" w:tplc="D28CF52E">
+      <w:start w:val="1"/>
+      <w:numFmt w:val="lowerLetter"/>
       <w:lvlText w:val="%1."/>
       <w:lvlJc w:val="left"/>
       <w:pPr>
         <w:ind w:left="720" w:hanging="360"/>
       </w:pPr>
+      <w:rPr>
+        <w:rFonts w:ascii="Open Sans" w:eastAsia="Quattrocento Sans" w:hAnsi="Open Sans" w:cs="Open Sans"/>
+      </w:rPr>
     </w:lvl>
     <w:lvl w:ilvl="1" w:tplc="299CC6EE">
       <w:start w:val="1"/>
@@ -2498,47 +2421,50 @@
       </w:pPr>
     </w:lvl>
   </w:abstractNum>
-  <w:num w:numId="1">
+  <w:num w:numId="1" w16cid:durableId="125701840">
+    <w:abstractNumId w:val="14"/>
+  </w:num>
+  <w:num w:numId="2" w16cid:durableId="2134447346">
+    <w:abstractNumId w:val="11"/>
+  </w:num>
+  <w:num w:numId="3" w16cid:durableId="1559170777">
+    <w:abstractNumId w:val="5"/>
+  </w:num>
+  <w:num w:numId="4" w16cid:durableId="1020814990">
+    <w:abstractNumId w:val="8"/>
+  </w:num>
+  <w:num w:numId="5" w16cid:durableId="1326520058">
+    <w:abstractNumId w:val="6"/>
+  </w:num>
+  <w:num w:numId="6" w16cid:durableId="1727296357">
+    <w:abstractNumId w:val="2"/>
+  </w:num>
+  <w:num w:numId="7" w16cid:durableId="1195776252">
+    <w:abstractNumId w:val="1"/>
+  </w:num>
+  <w:num w:numId="8" w16cid:durableId="872496196">
+    <w:abstractNumId w:val="12"/>
+  </w:num>
+  <w:num w:numId="9" w16cid:durableId="808087172">
+    <w:abstractNumId w:val="0"/>
+  </w:num>
+  <w:num w:numId="10" w16cid:durableId="182671932">
+    <w:abstractNumId w:val="10"/>
+  </w:num>
+  <w:num w:numId="11" w16cid:durableId="1564759543">
     <w:abstractNumId w:val="13"/>
   </w:num>
-  <w:num w:numId="2">
-    <w:abstractNumId w:val="10"/>
-  </w:num>
-  <w:num w:numId="3">
-    <w:abstractNumId w:val="5"/>
-  </w:num>
-  <w:num w:numId="4">
-    <w:abstractNumId w:val="8"/>
-  </w:num>
-  <w:num w:numId="5">
-    <w:abstractNumId w:val="6"/>
-  </w:num>
-  <w:num w:numId="6">
-    <w:abstractNumId w:val="2"/>
-  </w:num>
-  <w:num w:numId="7">
-    <w:abstractNumId w:val="1"/>
-  </w:num>
-  <w:num w:numId="8">
-    <w:abstractNumId w:val="11"/>
-  </w:num>
-  <w:num w:numId="9">
-    <w:abstractNumId w:val="0"/>
-  </w:num>
-  <w:num w:numId="10">
-    <w:abstractNumId w:val="9"/>
-  </w:num>
-  <w:num w:numId="11">
-    <w:abstractNumId w:val="12"/>
-  </w:num>
-  <w:num w:numId="12">
+  <w:num w:numId="12" w16cid:durableId="775901932">
     <w:abstractNumId w:val="7"/>
   </w:num>
-  <w:num w:numId="13">
+  <w:num w:numId="13" w16cid:durableId="15928953">
     <w:abstractNumId w:val="4"/>
   </w:num>
-  <w:num w:numId="14">
+  <w:num w:numId="14" w16cid:durableId="1969699657">
     <w:abstractNumId w:val="3"/>
+  </w:num>
+  <w:num w:numId="15" w16cid:durableId="1237784378">
+    <w:abstractNumId w:val="9"/>
   </w:num>
 </w:numbering>
 </file>
@@ -3062,6 +2988,7 @@
   <w:style w:type="character" w:default="1" w:styleId="DefaultParagraphFont">
     <w:name w:val="Default Paragraph Font"/>
     <w:uiPriority w:val="1"/>
+    <w:semiHidden/>
     <w:unhideWhenUsed/>
   </w:style>
   <w:style w:type="table" w:default="1" w:styleId="TableNormal">
@@ -3722,18 +3649,18 @@
 </file>
 
 <file path=customXml/item2.xml><?xml version="1.0" encoding="utf-8"?>
-<p:properties xmlns:p="http://schemas.microsoft.com/office/2006/metadata/properties" xmlns:xsi="http://www.w3.org/2001/XMLSchema-instance" xmlns:pc="http://schemas.microsoft.com/office/infopath/2007/PartnerControls">
-  <documentManagement/>
-</p:properties>
-</file>
-
-<file path=customXml/item3.xml><?xml version="1.0" encoding="utf-8"?>
 <?mso-contentType ?>
 <FormTemplates xmlns="http://schemas.microsoft.com/sharepoint/v3/contenttype/forms">
   <Display>DocumentLibraryForm</Display>
   <Edit>DocumentLibraryForm</Edit>
   <New>DocumentLibraryForm</New>
 </FormTemplates>
+</file>
+
+<file path=customXml/item3.xml><?xml version="1.0" encoding="utf-8"?>
+<p:properties xmlns:p="http://schemas.microsoft.com/office/2006/metadata/properties" xmlns:xsi="http://www.w3.org/2001/XMLSchema-instance" xmlns:pc="http://schemas.microsoft.com/office/infopath/2007/PartnerControls">
+  <documentManagement/>
+</p:properties>
 </file>
 
 <file path=customXml/itemProps1.xml><?xml version="1.0" encoding="utf-8"?>
@@ -3756,18 +3683,18 @@
 </file>
 
 <file path=customXml/itemProps2.xml><?xml version="1.0" encoding="utf-8"?>
+<ds:datastoreItem xmlns:ds="http://schemas.openxmlformats.org/officeDocument/2006/customXml" ds:itemID="{2C2DA9FF-378B-45A5-8FC3-FACB8BB70288}">
+  <ds:schemaRefs>
+    <ds:schemaRef ds:uri="http://schemas.microsoft.com/sharepoint/v3/contenttype/forms"/>
+  </ds:schemaRefs>
+</ds:datastoreItem>
+</file>
+
+<file path=customXml/itemProps3.xml><?xml version="1.0" encoding="utf-8"?>
 <ds:datastoreItem xmlns:ds="http://schemas.openxmlformats.org/officeDocument/2006/customXml" ds:itemID="{6BB0F080-C8CF-42AB-AF46-1E990E5634B8}">
   <ds:schemaRefs>
     <ds:schemaRef ds:uri="http://schemas.microsoft.com/office/2006/metadata/properties"/>
     <ds:schemaRef ds:uri="http://schemas.microsoft.com/office/infopath/2007/PartnerControls"/>
   </ds:schemaRefs>
 </ds:datastoreItem>
-</file>
-
-<file path=customXml/itemProps3.xml><?xml version="1.0" encoding="utf-8"?>
-<ds:datastoreItem xmlns:ds="http://schemas.openxmlformats.org/officeDocument/2006/customXml" ds:itemID="{2C2DA9FF-378B-45A5-8FC3-FACB8BB70288}">
-  <ds:schemaRefs>
-    <ds:schemaRef ds:uri="http://schemas.microsoft.com/sharepoint/v3/contenttype/forms"/>
-  </ds:schemaRefs>
-</ds:datastoreItem>
 </file>
</xml_diff>